<commit_message>
Added sprint retro 4
</commit_message>
<xml_diff>
--- a/Scrum/Milestone 3/Sprint 3/Sprint 3 Retro.docx
+++ b/Scrum/Milestone 3/Sprint 3/Sprint 3 Retro.docx
@@ -1,6 +1,6 @@
 
 <file path=word/document.xml><?xml version="1.0" encoding="utf-8"?>
-<w:document xmlns:wpc="http://schemas.microsoft.com/office/word/2010/wordprocessingCanvas" xmlns:mo="http://schemas.microsoft.com/office/mac/office/2008/main" xmlns:mc="http://schemas.openxmlformats.org/markup-compatibility/2006" xmlns:mv="urn:schemas-microsoft-com:mac:vml" xmlns:o="urn:schemas-microsoft-com:office:office" xmlns:r="http://schemas.openxmlformats.org/officeDocument/2006/relationships" xmlns:m="http://schemas.openxmlformats.org/officeDocument/2006/math" xmlns:v="urn:schemas-microsoft-com:vml" xmlns:wp14="http://schemas.microsoft.com/office/word/2010/wordprocessingDrawing" xmlns:wp="http://schemas.openxmlformats.org/drawingml/2006/wordprocessingDrawing" xmlns:w10="urn:schemas-microsoft-com:office:word" xmlns:w="http://schemas.openxmlformats.org/wordprocessingml/2006/main" xmlns:w14="http://schemas.microsoft.com/office/word/2010/wordml" xmlns:wpg="http://schemas.microsoft.com/office/word/2010/wordprocessingGroup" xmlns:wpi="http://schemas.microsoft.com/office/word/2010/wordprocessingInk" xmlns:wne="http://schemas.microsoft.com/office/word/2006/wordml" xmlns:wps="http://schemas.microsoft.com/office/word/2010/wordprocessingShape" mc:Ignorable="w14 wp14">
+<w:document xmlns:wpc="http://schemas.microsoft.com/office/word/2010/wordprocessingCanvas" xmlns:cx="http://schemas.microsoft.com/office/drawing/2014/chartex" xmlns:cx1="http://schemas.microsoft.com/office/drawing/2015/9/8/chartex" xmlns:cx2="http://schemas.microsoft.com/office/drawing/2015/10/21/chartex" xmlns:cx3="http://schemas.microsoft.com/office/drawing/2016/5/9/chartex" xmlns:cx4="http://schemas.microsoft.com/office/drawing/2016/5/10/chartex" xmlns:cx5="http://schemas.microsoft.com/office/drawing/2016/5/11/chartex" xmlns:cx6="http://schemas.microsoft.com/office/drawing/2016/5/12/chartex" xmlns:cx7="http://schemas.microsoft.com/office/drawing/2016/5/13/chartex" xmlns:cx8="http://schemas.microsoft.com/office/drawing/2016/5/14/chartex" xmlns:mc="http://schemas.openxmlformats.org/markup-compatibility/2006" xmlns:aink="http://schemas.microsoft.com/office/drawing/2016/ink" xmlns:am3d="http://schemas.microsoft.com/office/drawing/2017/model3d" xmlns:o="urn:schemas-microsoft-com:office:office" xmlns:r="http://schemas.openxmlformats.org/officeDocument/2006/relationships" xmlns:m="http://schemas.openxmlformats.org/officeDocument/2006/math" xmlns:v="urn:schemas-microsoft-com:vml" xmlns:wp14="http://schemas.microsoft.com/office/word/2010/wordprocessingDrawing" xmlns:wp="http://schemas.openxmlformats.org/drawingml/2006/wordprocessingDrawing" xmlns:w10="urn:schemas-microsoft-com:office:word" xmlns:w="http://schemas.openxmlformats.org/wordprocessingml/2006/main" xmlns:w14="http://schemas.microsoft.com/office/word/2010/wordml" xmlns:w15="http://schemas.microsoft.com/office/word/2012/wordml" xmlns:w16cex="http://schemas.microsoft.com/office/word/2018/wordml/cex" xmlns:w16cid="http://schemas.microsoft.com/office/word/2016/wordml/cid" xmlns:w16="http://schemas.microsoft.com/office/word/2018/wordml" xmlns:w16sdtdh="http://schemas.microsoft.com/office/word/2020/wordml/sdtdatahash" xmlns:w16se="http://schemas.microsoft.com/office/word/2015/wordml/symex" xmlns:wpg="http://schemas.microsoft.com/office/word/2010/wordprocessingGroup" xmlns:wpi="http://schemas.microsoft.com/office/word/2010/wordprocessingInk" xmlns:wne="http://schemas.microsoft.com/office/word/2006/wordml" xmlns:wps="http://schemas.microsoft.com/office/word/2010/wordprocessingShape" mc:Ignorable="w14 w15 w16se w16cid w16 w16cex w16sdtdh wp14">
   <w:body>
     <w:p>
       <w:pPr>
@@ -14,25 +14,16 @@
       <w:r>
         <w:rPr>
           <w:rFonts w:ascii="Arial" w:hAnsi="Arial" w:cs="Arial"/>
-          <w:color w:val="4472C4" w:themeColor="accent1" w:themeTint="FF" w:themeShade="FF"/>
-          <w:sz w:val="24"/>
-          <w:szCs w:val="24"/>
-        </w:rPr>
-        <w:t>Project</w:t>
-      </w:r>
-      <w:r>
-        <w:rPr>
-          <w:rFonts w:ascii="Arial" w:hAnsi="Arial" w:cs="Arial"/>
-          <w:color w:val="4472C4" w:themeColor="accent1" w:themeTint="FF" w:themeShade="FF"/>
-          <w:sz w:val="24"/>
-          <w:szCs w:val="24"/>
-        </w:rPr>
-        <w:t xml:space="preserve"> </w:t>
-      </w:r>
-      <w:r>
-        <w:rPr>
-          <w:rFonts w:ascii="Arial" w:hAnsi="Arial" w:cs="Arial"/>
-          <w:color w:val="4472C4" w:themeColor="accent1" w:themeTint="FF" w:themeShade="FF"/>
+          <w:color w:val="4472C4" w:themeColor="accent1"/>
+          <w:sz w:val="24"/>
+          <w:szCs w:val="24"/>
+        </w:rPr>
+        <w:t xml:space="preserve">Project </w:t>
+      </w:r>
+      <w:r>
+        <w:rPr>
+          <w:rFonts w:ascii="Arial" w:hAnsi="Arial" w:cs="Arial"/>
+          <w:color w:val="4472C4" w:themeColor="accent1"/>
           <w:sz w:val="24"/>
           <w:szCs w:val="24"/>
         </w:rPr>
@@ -41,7 +32,7 @@
       <w:r>
         <w:rPr>
           <w:rFonts w:ascii="Arial" w:hAnsi="Arial" w:cs="Arial"/>
-          <w:color w:val="4472C4" w:themeColor="accent1" w:themeTint="FF" w:themeShade="FF"/>
+          <w:color w:val="4472C4" w:themeColor="accent1"/>
           <w:sz w:val="24"/>
           <w:szCs w:val="24"/>
         </w:rPr>
@@ -51,10 +42,7 @@
     <w:p>
       <w:pPr>
         <w:pStyle w:val="ListParagraph"/>
-        <w:bidi w:val="0"/>
-        <w:spacing w:before="0" w:beforeAutospacing="off" w:after="0" w:afterAutospacing="off" w:line="259" w:lineRule="auto"/>
-        <w:ind w:left="720" w:right="0"/>
-        <w:jc w:val="left"/>
+        <w:spacing w:after="0"/>
         <w:rPr>
           <w:rFonts w:ascii="Arial" w:hAnsi="Arial" w:cs="Arial"/>
           <w:sz w:val="24"/>
@@ -166,11 +154,36 @@
       <w:r>
         <w:rPr>
           <w:rFonts w:ascii="Arial" w:hAnsi="Arial" w:cs="Arial"/>
-          <w:color w:val="4472C4" w:themeColor="accent1" w:themeTint="FF" w:themeShade="FF"/>
+          <w:color w:val="4472C4" w:themeColor="accent1"/>
           <w:sz w:val="24"/>
           <w:szCs w:val="24"/>
         </w:rPr>
         <w:t>Attended:</w:t>
+      </w:r>
+      <w:r>
+        <w:rPr>
+          <w:rFonts w:ascii="Arial" w:hAnsi="Arial" w:cs="Arial"/>
+          <w:color w:val="4472C4" w:themeColor="accent1"/>
+          <w:sz w:val="24"/>
+          <w:szCs w:val="24"/>
+        </w:rPr>
+        <w:t xml:space="preserve"> </w:t>
+      </w:r>
+      <w:r>
+        <w:rPr>
+          <w:rFonts w:ascii="Arial" w:hAnsi="Arial" w:cs="Arial"/>
+          <w:sz w:val="24"/>
+          <w:szCs w:val="24"/>
+        </w:rPr>
+        <w:t>Jared Song, A</w:t>
+      </w:r>
+      <w:r>
+        <w:rPr>
+          <w:rFonts w:ascii="Arial" w:hAnsi="Arial" w:cs="Arial"/>
+          <w:sz w:val="24"/>
+          <w:szCs w:val="24"/>
+        </w:rPr>
+        <w:t>ili Gong, Alexander Aloi, Shannon Dann, Carl Karama</w:t>
       </w:r>
     </w:p>
     <w:p>
@@ -234,23 +247,13 @@
         </w:rPr>
         <w:t xml:space="preserve"> </w:t>
       </w:r>
-      <w:proofErr w:type="spellStart"/>
-      <w:r>
-        <w:rPr>
-          <w:rFonts w:ascii="Arial" w:hAnsi="Arial" w:cs="Arial"/>
-          <w:sz w:val="24"/>
-          <w:szCs w:val="24"/>
-        </w:rPr>
-        <w:t>Redowan</w:t>
-      </w:r>
-      <w:proofErr w:type="spellEnd"/>
-      <w:r>
-        <w:rPr>
-          <w:rFonts w:ascii="Arial" w:hAnsi="Arial" w:cs="Arial"/>
-          <w:sz w:val="24"/>
-          <w:szCs w:val="24"/>
-        </w:rPr>
-        <w:t xml:space="preserve"> Mahmud</w:t>
+      <w:r>
+        <w:rPr>
+          <w:rFonts w:ascii="Arial" w:hAnsi="Arial" w:cs="Arial"/>
+          <w:sz w:val="24"/>
+          <w:szCs w:val="24"/>
+        </w:rPr>
+        <w:t>Redowan Mahmud</w:t>
       </w:r>
     </w:p>
     <w:p>
@@ -292,8 +295,8 @@
       <w:pPr>
         <w:rPr>
           <w:rFonts w:ascii="Arial" w:hAnsi="Arial" w:cs="Arial"/>
-          <w:i w:val="1"/>
-          <w:iCs w:val="1"/>
+          <w:i/>
+          <w:iCs/>
           <w:sz w:val="24"/>
           <w:szCs w:val="24"/>
         </w:rPr>
@@ -317,21 +320,20 @@
     </w:p>
     <w:p>
       <w:pPr>
-        <w:pStyle w:val="Normal"/>
         <w:ind w:left="720"/>
         <w:rPr>
           <w:rFonts w:ascii="Arial" w:hAnsi="Arial" w:cs="Arial"/>
-          <w:i w:val="1"/>
-          <w:iCs w:val="1"/>
-          <w:sz w:val="24"/>
-          <w:szCs w:val="24"/>
-        </w:rPr>
-      </w:pPr>
-      <w:r>
-        <w:rPr>
-          <w:rFonts w:ascii="Arial" w:hAnsi="Arial" w:cs="Arial"/>
-          <w:i w:val="1"/>
-          <w:iCs w:val="1"/>
+          <w:i/>
+          <w:iCs/>
+          <w:sz w:val="24"/>
+          <w:szCs w:val="24"/>
+        </w:rPr>
+      </w:pPr>
+      <w:r>
+        <w:rPr>
+          <w:rFonts w:ascii="Arial" w:hAnsi="Arial" w:cs="Arial"/>
+          <w:i/>
+          <w:iCs/>
           <w:sz w:val="24"/>
           <w:szCs w:val="24"/>
         </w:rPr>
@@ -340,8 +342,8 @@
       <w:r>
         <w:rPr>
           <w:rFonts w:ascii="Arial" w:hAnsi="Arial" w:cs="Arial"/>
-          <w:i w:val="1"/>
-          <w:iCs w:val="1"/>
+          <w:i/>
+          <w:iCs/>
           <w:sz w:val="24"/>
           <w:szCs w:val="24"/>
         </w:rPr>
@@ -350,8 +352,8 @@
       <w:r>
         <w:rPr>
           <w:rFonts w:ascii="Arial" w:hAnsi="Arial" w:cs="Arial"/>
-          <w:i w:val="1"/>
-          <w:iCs w:val="1"/>
+          <w:i/>
+          <w:iCs/>
           <w:sz w:val="24"/>
           <w:szCs w:val="24"/>
         </w:rPr>
@@ -360,8 +362,8 @@
       <w:r>
         <w:rPr>
           <w:rFonts w:ascii="Arial" w:hAnsi="Arial" w:cs="Arial"/>
-          <w:i w:val="1"/>
-          <w:iCs w:val="1"/>
+          <w:i/>
+          <w:iCs/>
           <w:sz w:val="24"/>
           <w:szCs w:val="24"/>
         </w:rPr>
@@ -370,71 +372,30 @@
     </w:p>
     <w:p>
       <w:pPr>
-        <w:pStyle w:val="Normal"/>
         <w:ind w:left="720"/>
         <w:rPr>
           <w:rFonts w:ascii="Arial" w:hAnsi="Arial" w:cs="Arial"/>
-          <w:i w:val="1"/>
-          <w:iCs w:val="1"/>
-          <w:sz w:val="24"/>
-          <w:szCs w:val="24"/>
-        </w:rPr>
-      </w:pPr>
-      <w:r>
-        <w:rPr>
-          <w:rFonts w:ascii="Arial" w:hAnsi="Arial" w:cs="Arial"/>
-          <w:i w:val="1"/>
-          <w:iCs w:val="1"/>
-          <w:sz w:val="24"/>
-          <w:szCs w:val="24"/>
-        </w:rPr>
-        <w:t xml:space="preserve">Our sprint velocity and time management were much better in this sprint compared to our </w:t>
-      </w:r>
-      <w:r>
-        <w:rPr>
-          <w:rFonts w:ascii="Arial" w:hAnsi="Arial" w:cs="Arial"/>
-          <w:i w:val="1"/>
-          <w:iCs w:val="1"/>
-          <w:sz w:val="24"/>
-          <w:szCs w:val="24"/>
-        </w:rPr>
-        <w:t>previous</w:t>
-      </w:r>
-      <w:r>
-        <w:rPr>
-          <w:rFonts w:ascii="Arial" w:hAnsi="Arial" w:cs="Arial"/>
-          <w:i w:val="1"/>
-          <w:iCs w:val="1"/>
-          <w:sz w:val="24"/>
-          <w:szCs w:val="24"/>
-        </w:rPr>
-        <w:t xml:space="preserve"> sprints, as </w:t>
-      </w:r>
-      <w:r>
-        <w:rPr>
-          <w:rFonts w:ascii="Arial" w:hAnsi="Arial" w:cs="Arial"/>
-          <w:i w:val="1"/>
-          <w:iCs w:val="1"/>
-          <w:sz w:val="24"/>
-          <w:szCs w:val="24"/>
-        </w:rPr>
-        <w:t>indicated</w:t>
-      </w:r>
-      <w:r>
-        <w:rPr>
-          <w:rFonts w:ascii="Arial" w:hAnsi="Arial" w:cs="Arial"/>
-          <w:i w:val="1"/>
-          <w:iCs w:val="1"/>
-          <w:sz w:val="24"/>
-          <w:szCs w:val="24"/>
-        </w:rPr>
-        <w:t xml:space="preserve"> by our burndown chart: we were able to stay below the ideal burndown for </w:t>
-      </w:r>
-      <w:r>
-        <w:rPr>
-          <w:rFonts w:ascii="Arial" w:hAnsi="Arial" w:cs="Arial"/>
-          <w:i w:val="1"/>
-          <w:iCs w:val="1"/>
+          <w:i/>
+          <w:iCs/>
+          <w:sz w:val="24"/>
+          <w:szCs w:val="24"/>
+        </w:rPr>
+      </w:pPr>
+      <w:r>
+        <w:rPr>
+          <w:rFonts w:ascii="Arial" w:hAnsi="Arial" w:cs="Arial"/>
+          <w:i/>
+          <w:iCs/>
+          <w:sz w:val="24"/>
+          <w:szCs w:val="24"/>
+        </w:rPr>
+        <w:t xml:space="preserve">Our sprint velocity and time management were much better in this sprint compared to our previous sprints, as indicated by our burndown chart: we were able to stay below the ideal burndown for </w:t>
+      </w:r>
+      <w:r>
+        <w:rPr>
+          <w:rFonts w:ascii="Arial" w:hAnsi="Arial" w:cs="Arial"/>
+          <w:i/>
+          <w:iCs/>
           <w:sz w:val="24"/>
           <w:szCs w:val="24"/>
         </w:rPr>
@@ -443,8 +404,8 @@
       <w:r>
         <w:rPr>
           <w:rFonts w:ascii="Arial" w:hAnsi="Arial" w:cs="Arial"/>
-          <w:i w:val="1"/>
-          <w:iCs w:val="1"/>
+          <w:i/>
+          <w:iCs/>
           <w:sz w:val="24"/>
           <w:szCs w:val="24"/>
         </w:rPr>
@@ -453,21 +414,20 @@
     </w:p>
     <w:p>
       <w:pPr>
-        <w:pStyle w:val="Normal"/>
         <w:ind w:left="720"/>
         <w:rPr>
           <w:rFonts w:ascii="Arial" w:hAnsi="Arial" w:cs="Arial"/>
-          <w:i w:val="1"/>
-          <w:iCs w:val="1"/>
-          <w:sz w:val="24"/>
-          <w:szCs w:val="24"/>
-        </w:rPr>
-      </w:pPr>
-      <w:r>
-        <w:rPr>
-          <w:rFonts w:ascii="Arial" w:hAnsi="Arial" w:cs="Arial"/>
-          <w:i w:val="1"/>
-          <w:iCs w:val="1"/>
+          <w:i/>
+          <w:iCs/>
+          <w:sz w:val="24"/>
+          <w:szCs w:val="24"/>
+        </w:rPr>
+      </w:pPr>
+      <w:r>
+        <w:rPr>
+          <w:rFonts w:ascii="Arial" w:hAnsi="Arial" w:cs="Arial"/>
+          <w:i/>
+          <w:iCs/>
           <w:sz w:val="24"/>
           <w:szCs w:val="24"/>
         </w:rPr>
@@ -492,24 +452,20 @@
     </w:p>
     <w:p>
       <w:pPr>
-        <w:pStyle w:val="Normal"/>
-        <w:bidi w:val="0"/>
-        <w:spacing w:before="0" w:beforeAutospacing="off" w:after="160" w:afterAutospacing="off" w:line="259" w:lineRule="auto"/>
-        <w:ind w:left="720" w:right="0"/>
-        <w:jc w:val="left"/>
-        <w:rPr>
-          <w:rFonts w:ascii="Arial" w:hAnsi="Arial" w:cs="Arial"/>
-          <w:i w:val="1"/>
-          <w:iCs w:val="1"/>
-          <w:sz w:val="24"/>
-          <w:szCs w:val="24"/>
-        </w:rPr>
-      </w:pPr>
-      <w:r>
-        <w:rPr>
-          <w:rFonts w:ascii="Arial" w:hAnsi="Arial" w:cs="Arial"/>
-          <w:i w:val="1"/>
-          <w:iCs w:val="1"/>
+        <w:ind w:left="720"/>
+        <w:rPr>
+          <w:rFonts w:ascii="Arial" w:hAnsi="Arial" w:cs="Arial"/>
+          <w:i/>
+          <w:iCs/>
+          <w:sz w:val="24"/>
+          <w:szCs w:val="24"/>
+        </w:rPr>
+      </w:pPr>
+      <w:r>
+        <w:rPr>
+          <w:rFonts w:ascii="Arial" w:hAnsi="Arial" w:cs="Arial"/>
+          <w:i/>
+          <w:iCs/>
           <w:sz w:val="24"/>
           <w:szCs w:val="24"/>
         </w:rPr>
@@ -518,8 +474,8 @@
       <w:r>
         <w:rPr>
           <w:rFonts w:ascii="Arial" w:hAnsi="Arial" w:cs="Arial"/>
-          <w:i w:val="1"/>
-          <w:iCs w:val="1"/>
+          <w:i/>
+          <w:iCs/>
           <w:sz w:val="24"/>
           <w:szCs w:val="24"/>
         </w:rPr>
@@ -528,8 +484,8 @@
       <w:r>
         <w:rPr>
           <w:rFonts w:ascii="Arial" w:hAnsi="Arial" w:cs="Arial"/>
-          <w:i w:val="1"/>
-          <w:iCs w:val="1"/>
+          <w:i/>
+          <w:iCs/>
           <w:sz w:val="24"/>
           <w:szCs w:val="24"/>
         </w:rPr>
@@ -538,8 +494,8 @@
       <w:r>
         <w:rPr>
           <w:rFonts w:ascii="Arial" w:hAnsi="Arial" w:cs="Arial"/>
-          <w:i w:val="1"/>
-          <w:iCs w:val="1"/>
+          <w:i/>
+          <w:iCs/>
           <w:sz w:val="24"/>
           <w:szCs w:val="24"/>
         </w:rPr>
@@ -548,8 +504,8 @@
       <w:r>
         <w:rPr>
           <w:rFonts w:ascii="Arial" w:hAnsi="Arial" w:cs="Arial"/>
-          <w:i w:val="1"/>
-          <w:iCs w:val="1"/>
+          <w:i/>
+          <w:iCs/>
           <w:sz w:val="24"/>
           <w:szCs w:val="24"/>
         </w:rPr>
@@ -558,8 +514,8 @@
       <w:r>
         <w:rPr>
           <w:rFonts w:ascii="Arial" w:hAnsi="Arial" w:cs="Arial"/>
-          <w:i w:val="1"/>
-          <w:iCs w:val="1"/>
+          <w:i/>
+          <w:iCs/>
           <w:sz w:val="24"/>
           <w:szCs w:val="24"/>
         </w:rPr>
@@ -568,8 +524,8 @@
       <w:r>
         <w:rPr>
           <w:rFonts w:ascii="Arial" w:hAnsi="Arial" w:cs="Arial"/>
-          <w:i w:val="1"/>
-          <w:iCs w:val="1"/>
+          <w:i/>
+          <w:iCs/>
           <w:sz w:val="24"/>
           <w:szCs w:val="24"/>
         </w:rPr>
@@ -578,8 +534,8 @@
       <w:r>
         <w:rPr>
           <w:rFonts w:ascii="Arial" w:hAnsi="Arial" w:cs="Arial"/>
-          <w:i w:val="1"/>
-          <w:iCs w:val="1"/>
+          <w:i/>
+          <w:iCs/>
           <w:sz w:val="24"/>
           <w:szCs w:val="24"/>
         </w:rPr>
@@ -588,8 +544,8 @@
       <w:r>
         <w:rPr>
           <w:rFonts w:ascii="Arial" w:hAnsi="Arial" w:cs="Arial"/>
-          <w:i w:val="1"/>
-          <w:iCs w:val="1"/>
+          <w:i/>
+          <w:iCs/>
           <w:sz w:val="24"/>
           <w:szCs w:val="24"/>
         </w:rPr>
@@ -598,32 +554,12 @@
       <w:r>
         <w:rPr>
           <w:rFonts w:ascii="Arial" w:hAnsi="Arial" w:cs="Arial"/>
-          <w:i w:val="1"/>
-          <w:iCs w:val="1"/>
-          <w:sz w:val="24"/>
-          <w:szCs w:val="24"/>
-        </w:rPr>
-        <w:t xml:space="preserve">on ensuring that all services were correctly updated. Looking back, we overlooked the fact that changing our schema for our online database would have issues with our local architecture, and we should have </w:t>
-      </w:r>
-      <w:r>
-        <w:rPr>
-          <w:rFonts w:ascii="Arial" w:hAnsi="Arial" w:cs="Arial"/>
-          <w:i w:val="1"/>
-          <w:iCs w:val="1"/>
-          <w:sz w:val="24"/>
-          <w:szCs w:val="24"/>
-        </w:rPr>
-        <w:t>allocated</w:t>
-      </w:r>
-      <w:r>
-        <w:rPr>
-          <w:rFonts w:ascii="Arial" w:hAnsi="Arial" w:cs="Arial"/>
-          <w:i w:val="1"/>
-          <w:iCs w:val="1"/>
-          <w:sz w:val="24"/>
-          <w:szCs w:val="24"/>
-        </w:rPr>
-        <w:t xml:space="preserve"> more time to fixing and resolving these issues.</w:t>
+          <w:i/>
+          <w:iCs/>
+          <w:sz w:val="24"/>
+          <w:szCs w:val="24"/>
+        </w:rPr>
+        <w:t>on ensuring that all services were correctly updated. Looking back, we overlooked the fact that changing our schema for our online database would have issues with our local architecture, and we should have allocated more time to fixing and resolving these issues.</w:t>
       </w:r>
     </w:p>
     <w:p>
@@ -639,29 +575,26 @@
           <w:sz w:val="28"/>
           <w:szCs w:val="28"/>
         </w:rPr>
+        <w:lastRenderedPageBreak/>
         <w:t>3. Things That Surprised Us</w:t>
       </w:r>
     </w:p>
     <w:p>
       <w:pPr>
-        <w:pStyle w:val="Normal"/>
-        <w:bidi w:val="0"/>
-        <w:spacing w:before="0" w:beforeAutospacing="off" w:after="160" w:afterAutospacing="off" w:line="259" w:lineRule="auto"/>
-        <w:ind w:left="0" w:right="0" w:firstLine="720"/>
-        <w:jc w:val="left"/>
-        <w:rPr>
-          <w:rFonts w:ascii="Arial" w:hAnsi="Arial" w:cs="Arial"/>
-          <w:i w:val="1"/>
-          <w:iCs w:val="1"/>
-          <w:sz w:val="24"/>
-          <w:szCs w:val="24"/>
-        </w:rPr>
-      </w:pPr>
-      <w:r>
-        <w:rPr>
-          <w:rFonts w:ascii="Arial" w:hAnsi="Arial" w:cs="Arial"/>
-          <w:i w:val="1"/>
-          <w:iCs w:val="1"/>
+        <w:ind w:firstLine="720"/>
+        <w:rPr>
+          <w:rFonts w:ascii="Arial" w:hAnsi="Arial" w:cs="Arial"/>
+          <w:i/>
+          <w:iCs/>
+          <w:sz w:val="24"/>
+          <w:szCs w:val="24"/>
+        </w:rPr>
+      </w:pPr>
+      <w:r>
+        <w:rPr>
+          <w:rFonts w:ascii="Arial" w:hAnsi="Arial" w:cs="Arial"/>
+          <w:i/>
+          <w:iCs/>
           <w:sz w:val="24"/>
           <w:szCs w:val="24"/>
         </w:rPr>
@@ -673,8 +606,8 @@
       <w:r>
         <w:rPr>
           <w:rFonts w:ascii="Arial" w:hAnsi="Arial" w:cs="Arial"/>
-          <w:i w:val="1"/>
-          <w:iCs w:val="1"/>
+          <w:i/>
+          <w:iCs/>
           <w:sz w:val="24"/>
           <w:szCs w:val="24"/>
         </w:rPr>
@@ -686,8 +619,8 @@
       <w:r>
         <w:rPr>
           <w:rFonts w:ascii="Arial" w:hAnsi="Arial" w:cs="Arial"/>
-          <w:i w:val="1"/>
-          <w:iCs w:val="1"/>
+          <w:i/>
+          <w:iCs/>
           <w:sz w:val="24"/>
           <w:szCs w:val="24"/>
         </w:rPr>
@@ -696,8 +629,8 @@
       <w:r>
         <w:rPr>
           <w:rFonts w:ascii="Arial" w:hAnsi="Arial" w:cs="Arial"/>
-          <w:i w:val="1"/>
-          <w:iCs w:val="1"/>
+          <w:i/>
+          <w:iCs/>
           <w:sz w:val="24"/>
           <w:szCs w:val="24"/>
         </w:rPr>
@@ -706,8 +639,8 @@
       <w:r>
         <w:rPr>
           <w:rFonts w:ascii="Arial" w:hAnsi="Arial" w:cs="Arial"/>
-          <w:i w:val="1"/>
-          <w:iCs w:val="1"/>
+          <w:i/>
+          <w:iCs/>
           <w:sz w:val="24"/>
           <w:szCs w:val="24"/>
         </w:rPr>
@@ -716,8 +649,8 @@
       <w:r>
         <w:rPr>
           <w:rFonts w:ascii="Arial" w:hAnsi="Arial" w:cs="Arial"/>
-          <w:i w:val="1"/>
-          <w:iCs w:val="1"/>
+          <w:i/>
+          <w:iCs/>
           <w:sz w:val="24"/>
           <w:szCs w:val="24"/>
         </w:rPr>
@@ -735,32 +668,12 @@
       <w:r>
         <w:rPr>
           <w:rFonts w:ascii="Arial" w:hAnsi="Arial" w:cs="Arial"/>
-          <w:i w:val="1"/>
-          <w:iCs w:val="1"/>
-          <w:sz w:val="24"/>
-          <w:szCs w:val="24"/>
-        </w:rPr>
-        <w:t xml:space="preserve">consistently achieve this in our </w:t>
-      </w:r>
-      <w:r>
-        <w:rPr>
-          <w:rFonts w:ascii="Arial" w:hAnsi="Arial" w:cs="Arial"/>
-          <w:i w:val="1"/>
-          <w:iCs w:val="1"/>
-          <w:sz w:val="24"/>
-          <w:szCs w:val="24"/>
-        </w:rPr>
-        <w:t>previous</w:t>
-      </w:r>
-      <w:r>
-        <w:rPr>
-          <w:rFonts w:ascii="Arial" w:hAnsi="Arial" w:cs="Arial"/>
-          <w:i w:val="1"/>
-          <w:iCs w:val="1"/>
-          <w:sz w:val="24"/>
-          <w:szCs w:val="24"/>
-        </w:rPr>
-        <w:t xml:space="preserve"> sprints, however we believe this is a </w:t>
+          <w:i/>
+          <w:iCs/>
+          <w:sz w:val="24"/>
+          <w:szCs w:val="24"/>
+        </w:rPr>
+        <w:t xml:space="preserve">consistently achieve this in our previous sprints, however we believe this is a </w:t>
       </w:r>
       <w:r>
         <w:tab/>
@@ -771,32 +684,12 @@
       <w:r>
         <w:rPr>
           <w:rFonts w:ascii="Arial" w:hAnsi="Arial" w:cs="Arial"/>
-          <w:i w:val="1"/>
-          <w:iCs w:val="1"/>
-          <w:sz w:val="24"/>
-          <w:szCs w:val="24"/>
-        </w:rPr>
-        <w:t xml:space="preserve">good </w:t>
-      </w:r>
-      <w:r>
-        <w:rPr>
-          <w:rFonts w:ascii="Arial" w:hAnsi="Arial" w:cs="Arial"/>
-          <w:i w:val="1"/>
-          <w:iCs w:val="1"/>
-          <w:sz w:val="24"/>
-          <w:szCs w:val="24"/>
-        </w:rPr>
-        <w:t>indication</w:t>
-      </w:r>
-      <w:r>
-        <w:rPr>
-          <w:rFonts w:ascii="Arial" w:hAnsi="Arial" w:cs="Arial"/>
-          <w:i w:val="1"/>
-          <w:iCs w:val="1"/>
-          <w:sz w:val="24"/>
-          <w:szCs w:val="24"/>
-        </w:rPr>
-        <w:t xml:space="preserve"> that our group has become accustomed to the scrum agile </w:t>
+          <w:i/>
+          <w:iCs/>
+          <w:sz w:val="24"/>
+          <w:szCs w:val="24"/>
+        </w:rPr>
+        <w:t xml:space="preserve">good indication that our group has become accustomed to the scrum agile </w:t>
       </w:r>
       <w:r>
         <w:tab/>
@@ -807,8 +700,8 @@
       <w:r>
         <w:rPr>
           <w:rFonts w:ascii="Arial" w:hAnsi="Arial" w:cs="Arial"/>
-          <w:i w:val="1"/>
-          <w:iCs w:val="1"/>
+          <w:i/>
+          <w:iCs/>
           <w:sz w:val="24"/>
           <w:szCs w:val="24"/>
         </w:rPr>
@@ -817,8 +710,8 @@
       <w:r>
         <w:rPr>
           <w:rFonts w:ascii="Arial" w:hAnsi="Arial" w:cs="Arial"/>
-          <w:i w:val="1"/>
-          <w:iCs w:val="1"/>
+          <w:i/>
+          <w:iCs/>
           <w:sz w:val="24"/>
           <w:szCs w:val="24"/>
         </w:rPr>
@@ -827,8 +720,8 @@
       <w:r>
         <w:rPr>
           <w:rFonts w:ascii="Arial" w:hAnsi="Arial" w:cs="Arial"/>
-          <w:i w:val="1"/>
-          <w:iCs w:val="1"/>
+          <w:i/>
+          <w:iCs/>
           <w:sz w:val="24"/>
           <w:szCs w:val="24"/>
         </w:rPr>
@@ -856,19 +749,17 @@
         <w:ind w:firstLine="720"/>
         <w:rPr>
           <w:rFonts w:ascii="Arial" w:hAnsi="Arial" w:cs="Arial"/>
-          <w:i w:val="1"/>
-          <w:iCs w:val="1"/>
-          <w:sz w:val="24"/>
-          <w:szCs w:val="24"/>
-        </w:rPr>
-      </w:pPr>
-      <w:bookmarkStart w:name="_GoBack" w:id="0"/>
-      <w:bookmarkEnd w:id="0"/>
-      <w:r>
-        <w:rPr>
-          <w:rFonts w:ascii="Arial" w:hAnsi="Arial" w:cs="Arial"/>
-          <w:i w:val="1"/>
-          <w:iCs w:val="1"/>
+          <w:i/>
+          <w:iCs/>
+          <w:sz w:val="24"/>
+          <w:szCs w:val="24"/>
+        </w:rPr>
+      </w:pPr>
+      <w:r>
+        <w:rPr>
+          <w:rFonts w:ascii="Arial" w:hAnsi="Arial" w:cs="Arial"/>
+          <w:i/>
+          <w:iCs/>
           <w:sz w:val="24"/>
           <w:szCs w:val="24"/>
         </w:rPr>
@@ -880,8 +771,8 @@
       <w:r>
         <w:rPr>
           <w:rFonts w:ascii="Arial" w:hAnsi="Arial" w:cs="Arial"/>
-          <w:i w:val="1"/>
-          <w:iCs w:val="1"/>
+          <w:i/>
+          <w:iCs/>
           <w:sz w:val="24"/>
           <w:szCs w:val="24"/>
         </w:rPr>
@@ -893,8 +784,8 @@
       <w:r>
         <w:rPr>
           <w:rFonts w:ascii="Arial" w:hAnsi="Arial" w:cs="Arial"/>
-          <w:i w:val="1"/>
-          <w:iCs w:val="1"/>
+          <w:i/>
+          <w:iCs/>
           <w:sz w:val="24"/>
           <w:szCs w:val="24"/>
         </w:rPr>
@@ -903,8 +794,8 @@
       <w:r>
         <w:rPr>
           <w:rFonts w:ascii="Arial" w:hAnsi="Arial" w:cs="Arial"/>
-          <w:i w:val="1"/>
-          <w:iCs w:val="1"/>
+          <w:i/>
+          <w:iCs/>
           <w:sz w:val="24"/>
           <w:szCs w:val="24"/>
         </w:rPr>
@@ -916,34 +807,12 @@
       <w:r>
         <w:rPr>
           <w:rFonts w:ascii="Arial" w:hAnsi="Arial" w:cs="Arial"/>
-          <w:i w:val="1"/>
-          <w:iCs w:val="1"/>
-          <w:sz w:val="24"/>
-          <w:szCs w:val="24"/>
-        </w:rPr>
-        <w:t xml:space="preserve">which </w:t>
-      </w:r>
-      <w:proofErr w:type="gramStart"/>
-      <w:r>
-        <w:rPr>
-          <w:rFonts w:ascii="Arial" w:hAnsi="Arial" w:cs="Arial"/>
-          <w:i w:val="1"/>
-          <w:iCs w:val="1"/>
-          <w:sz w:val="24"/>
-          <w:szCs w:val="24"/>
-        </w:rPr>
-        <w:t>is</w:t>
-      </w:r>
-      <w:proofErr w:type="gramEnd"/>
-      <w:r>
-        <w:rPr>
-          <w:rFonts w:ascii="Arial" w:hAnsi="Arial" w:cs="Arial"/>
-          <w:i w:val="1"/>
-          <w:iCs w:val="1"/>
-          <w:sz w:val="24"/>
-          <w:szCs w:val="24"/>
-        </w:rPr>
-        <w:t xml:space="preserve"> a critical error: in future we test our application separately to ensure that </w:t>
+          <w:i/>
+          <w:iCs/>
+          <w:sz w:val="24"/>
+          <w:szCs w:val="24"/>
+        </w:rPr>
+        <w:t xml:space="preserve">which is a critical error: in future we test our application separately to ensure that </w:t>
       </w:r>
       <w:r>
         <w:tab/>
@@ -951,8 +820,8 @@
       <w:r>
         <w:rPr>
           <w:rFonts w:ascii="Arial" w:hAnsi="Arial" w:cs="Arial"/>
-          <w:i w:val="1"/>
-          <w:iCs w:val="1"/>
+          <w:i/>
+          <w:iCs/>
           <w:sz w:val="24"/>
           <w:szCs w:val="24"/>
         </w:rPr>
@@ -961,8 +830,8 @@
       <w:r>
         <w:rPr>
           <w:rFonts w:ascii="Arial" w:hAnsi="Arial" w:cs="Arial"/>
-          <w:i w:val="1"/>
-          <w:iCs w:val="1"/>
+          <w:i/>
+          <w:iCs/>
           <w:sz w:val="24"/>
           <w:szCs w:val="24"/>
         </w:rPr>
@@ -992,24 +861,20 @@
     </w:p>
     <w:p>
       <w:pPr>
-        <w:pStyle w:val="Normal"/>
-        <w:bidi w:val="0"/>
-        <w:spacing w:before="0" w:beforeAutospacing="off" w:after="160" w:afterAutospacing="off" w:line="259" w:lineRule="auto"/>
-        <w:ind w:left="720" w:right="0"/>
-        <w:jc w:val="left"/>
-        <w:rPr>
-          <w:rFonts w:ascii="Arial" w:hAnsi="Arial" w:cs="Arial"/>
-          <w:i w:val="1"/>
-          <w:iCs w:val="1"/>
-          <w:sz w:val="24"/>
-          <w:szCs w:val="24"/>
-        </w:rPr>
-      </w:pPr>
-      <w:r>
-        <w:rPr>
-          <w:rFonts w:ascii="Arial" w:hAnsi="Arial" w:cs="Arial"/>
-          <w:i w:val="1"/>
-          <w:iCs w:val="1"/>
+        <w:ind w:left="720"/>
+        <w:rPr>
+          <w:rFonts w:ascii="Arial" w:hAnsi="Arial" w:cs="Arial"/>
+          <w:i/>
+          <w:iCs/>
+          <w:sz w:val="24"/>
+          <w:szCs w:val="24"/>
+        </w:rPr>
+      </w:pPr>
+      <w:r>
+        <w:rPr>
+          <w:rFonts w:ascii="Arial" w:hAnsi="Arial" w:cs="Arial"/>
+          <w:i/>
+          <w:iCs/>
           <w:sz w:val="24"/>
           <w:szCs w:val="24"/>
         </w:rPr>
@@ -1018,36 +883,16 @@
       <w:r>
         <w:rPr>
           <w:rFonts w:ascii="Arial" w:hAnsi="Arial" w:cs="Arial"/>
-          <w:i w:val="1"/>
-          <w:iCs w:val="1"/>
-          <w:sz w:val="24"/>
-          <w:szCs w:val="24"/>
-        </w:rPr>
-        <w:t xml:space="preserve">a great idea, and we will continue to follow this in future sprints. Due to the recognition that we our sprint velocity is </w:t>
-      </w:r>
-      <w:r>
-        <w:rPr>
-          <w:rFonts w:ascii="Arial" w:hAnsi="Arial" w:cs="Arial"/>
-          <w:i w:val="1"/>
-          <w:iCs w:val="1"/>
-          <w:sz w:val="24"/>
-          <w:szCs w:val="24"/>
-        </w:rPr>
-        <w:t>increasing;</w:t>
-      </w:r>
-      <w:r>
-        <w:rPr>
-          <w:rFonts w:ascii="Arial" w:hAnsi="Arial" w:cs="Arial"/>
-          <w:i w:val="1"/>
-          <w:iCs w:val="1"/>
-          <w:sz w:val="24"/>
-          <w:szCs w:val="24"/>
-        </w:rPr>
-        <w:t xml:space="preserve"> we will assign more user stories to the next sprint and aim to complete even more tasks.</w:t>
+          <w:i/>
+          <w:iCs/>
+          <w:sz w:val="24"/>
+          <w:szCs w:val="24"/>
+        </w:rPr>
+        <w:t>a great idea, and we will continue to follow this in future sprints. Due to the recognition that we our sprint velocity is increasing; we will assign more user stories to the next sprint and aim to complete even more tasks.</w:t>
       </w:r>
     </w:p>
     <w:sectPr>
-      <w:pgSz w:w="12240" w:h="15840" w:orient="portrait"/>
+      <w:pgSz w:w="12240" w:h="15840"/>
       <w:pgMar w:top="1440" w:right="1440" w:bottom="1440" w:left="1440" w:header="708" w:footer="708" w:gutter="0"/>
       <w:cols w:space="708"/>
       <w:docGrid w:linePitch="360"/>
@@ -1071,10 +916,12 @@
 </file>
 
 <file path=word/numbering.xml><?xml version="1.0" encoding="utf-8"?>
-<w:numbering xmlns:wpc="http://schemas.microsoft.com/office/word/2010/wordprocessingCanvas" xmlns:mo="http://schemas.microsoft.com/office/mac/office/2008/main" xmlns:mc="http://schemas.openxmlformats.org/markup-compatibility/2006" xmlns:mv="urn:schemas-microsoft-com:mac:vml" xmlns:o="urn:schemas-microsoft-com:office:office" xmlns:r="http://schemas.openxmlformats.org/officeDocument/2006/relationships" xmlns:m="http://schemas.openxmlformats.org/officeDocument/2006/math" xmlns:v="urn:schemas-microsoft-com:vml" xmlns:wp14="http://schemas.microsoft.com/office/word/2010/wordprocessingDrawing" xmlns:wp="http://schemas.openxmlformats.org/drawingml/2006/wordprocessingDrawing" xmlns:w10="urn:schemas-microsoft-com:office:word" xmlns:w="http://schemas.openxmlformats.org/wordprocessingml/2006/main" xmlns:w14="http://schemas.microsoft.com/office/word/2010/wordml" xmlns:wpg="http://schemas.microsoft.com/office/word/2010/wordprocessingGroup" xmlns:wpi="http://schemas.microsoft.com/office/word/2010/wordprocessingInk" xmlns:wne="http://schemas.microsoft.com/office/word/2006/wordml" xmlns:wps="http://schemas.microsoft.com/office/word/2010/wordprocessingShape" mc:Ignorable="w14 wp14">
-  <w:abstractNum xmlns:w="http://schemas.openxmlformats.org/wordprocessingml/2006/main" w:abstractNumId="4">
-    <w:multiLevelType xmlns:w="http://schemas.openxmlformats.org/wordprocessingml/2006/main" w:val="hybridMultilevel"/>
-    <w:lvl xmlns:w="http://schemas.openxmlformats.org/wordprocessingml/2006/main" w:ilvl="0">
+<w:numbering xmlns:wpc="http://schemas.microsoft.com/office/word/2010/wordprocessingCanvas" xmlns:cx="http://schemas.microsoft.com/office/drawing/2014/chartex" xmlns:cx1="http://schemas.microsoft.com/office/drawing/2015/9/8/chartex" xmlns:cx2="http://schemas.microsoft.com/office/drawing/2015/10/21/chartex" xmlns:cx3="http://schemas.microsoft.com/office/drawing/2016/5/9/chartex" xmlns:cx4="http://schemas.microsoft.com/office/drawing/2016/5/10/chartex" xmlns:cx5="http://schemas.microsoft.com/office/drawing/2016/5/11/chartex" xmlns:cx6="http://schemas.microsoft.com/office/drawing/2016/5/12/chartex" xmlns:cx7="http://schemas.microsoft.com/office/drawing/2016/5/13/chartex" xmlns:cx8="http://schemas.microsoft.com/office/drawing/2016/5/14/chartex" xmlns:mc="http://schemas.openxmlformats.org/markup-compatibility/2006" xmlns:aink="http://schemas.microsoft.com/office/drawing/2016/ink" xmlns:am3d="http://schemas.microsoft.com/office/drawing/2017/model3d" xmlns:o="urn:schemas-microsoft-com:office:office" xmlns:r="http://schemas.openxmlformats.org/officeDocument/2006/relationships" xmlns:m="http://schemas.openxmlformats.org/officeDocument/2006/math" xmlns:v="urn:schemas-microsoft-com:vml" xmlns:wp14="http://schemas.microsoft.com/office/word/2010/wordprocessingDrawing" xmlns:wp="http://schemas.openxmlformats.org/drawingml/2006/wordprocessingDrawing" xmlns:w10="urn:schemas-microsoft-com:office:word" xmlns:w="http://schemas.openxmlformats.org/wordprocessingml/2006/main" xmlns:w14="http://schemas.microsoft.com/office/word/2010/wordml" xmlns:w15="http://schemas.microsoft.com/office/word/2012/wordml" xmlns:w16cex="http://schemas.microsoft.com/office/word/2018/wordml/cex" xmlns:w16cid="http://schemas.microsoft.com/office/word/2016/wordml/cid" xmlns:w16="http://schemas.microsoft.com/office/word/2018/wordml" xmlns:w16sdtdh="http://schemas.microsoft.com/office/word/2020/wordml/sdtdatahash" xmlns:w16se="http://schemas.microsoft.com/office/word/2015/wordml/symex" xmlns:wpg="http://schemas.microsoft.com/office/word/2010/wordprocessingGroup" xmlns:wpi="http://schemas.microsoft.com/office/word/2010/wordprocessingInk" xmlns:wne="http://schemas.microsoft.com/office/word/2006/wordml" xmlns:wps="http://schemas.microsoft.com/office/word/2010/wordprocessingShape" mc:Ignorable="w14 w15 w16se w16cid w16 w16cex w16sdtdh wp14">
+  <w:abstractNum w:abstractNumId="0" w15:restartNumberingAfterBreak="0">
+    <w:nsid w:val="038C512E"/>
+    <w:multiLevelType w:val="hybridMultilevel"/>
+    <w:tmpl w:val="1F64B2C4"/>
+    <w:lvl w:ilvl="0" w:tplc="AB3C8E04">
       <w:start w:val="1"/>
       <w:numFmt w:val="bullet"/>
       <w:lvlText w:val=""/>
@@ -1083,10 +930,10 @@
         <w:ind w:left="720" w:hanging="360"/>
       </w:pPr>
       <w:rPr>
-        <w:rFonts w:hint="default" w:ascii="Symbol" w:hAnsi="Symbol"/>
+        <w:rFonts w:ascii="Symbol" w:hAnsi="Symbol" w:hint="default"/>
       </w:rPr>
     </w:lvl>
-    <w:lvl xmlns:w="http://schemas.openxmlformats.org/wordprocessingml/2006/main" w:ilvl="1">
+    <w:lvl w:ilvl="1" w:tplc="BE5C5C7C">
       <w:start w:val="1"/>
       <w:numFmt w:val="bullet"/>
       <w:lvlText w:val="-"/>
@@ -1095,10 +942,10 @@
         <w:ind w:left="1440" w:hanging="360"/>
       </w:pPr>
       <w:rPr>
-        <w:rFonts w:hint="default" w:ascii="Calibri" w:hAnsi="Calibri"/>
+        <w:rFonts w:ascii="Calibri" w:hAnsi="Calibri" w:hint="default"/>
       </w:rPr>
     </w:lvl>
-    <w:lvl xmlns:w="http://schemas.openxmlformats.org/wordprocessingml/2006/main" w:ilvl="2">
+    <w:lvl w:ilvl="2" w:tplc="5EE016EC">
       <w:start w:val="1"/>
       <w:numFmt w:val="bullet"/>
       <w:lvlText w:val=""/>
@@ -1107,10 +954,10 @@
         <w:ind w:left="2160" w:hanging="360"/>
       </w:pPr>
       <w:rPr>
-        <w:rFonts w:hint="default" w:ascii="Wingdings" w:hAnsi="Wingdings"/>
+        <w:rFonts w:ascii="Wingdings" w:hAnsi="Wingdings" w:hint="default"/>
       </w:rPr>
     </w:lvl>
-    <w:lvl xmlns:w="http://schemas.openxmlformats.org/wordprocessingml/2006/main" w:ilvl="3">
+    <w:lvl w:ilvl="3" w:tplc="DE1C63F4">
       <w:start w:val="1"/>
       <w:numFmt w:val="bullet"/>
       <w:lvlText w:val=""/>
@@ -1119,10 +966,10 @@
         <w:ind w:left="2880" w:hanging="360"/>
       </w:pPr>
       <w:rPr>
-        <w:rFonts w:hint="default" w:ascii="Symbol" w:hAnsi="Symbol"/>
+        <w:rFonts w:ascii="Symbol" w:hAnsi="Symbol" w:hint="default"/>
       </w:rPr>
     </w:lvl>
-    <w:lvl xmlns:w="http://schemas.openxmlformats.org/wordprocessingml/2006/main" w:ilvl="4">
+    <w:lvl w:ilvl="4" w:tplc="E7680832">
       <w:start w:val="1"/>
       <w:numFmt w:val="bullet"/>
       <w:lvlText w:val="o"/>
@@ -1131,10 +978,10 @@
         <w:ind w:left="3600" w:hanging="360"/>
       </w:pPr>
       <w:rPr>
-        <w:rFonts w:hint="default" w:ascii="Courier New" w:hAnsi="Courier New"/>
+        <w:rFonts w:ascii="Courier New" w:hAnsi="Courier New" w:hint="default"/>
       </w:rPr>
     </w:lvl>
-    <w:lvl xmlns:w="http://schemas.openxmlformats.org/wordprocessingml/2006/main" w:ilvl="5">
+    <w:lvl w:ilvl="5" w:tplc="C680CF92">
       <w:start w:val="1"/>
       <w:numFmt w:val="bullet"/>
       <w:lvlText w:val=""/>
@@ -1143,10 +990,10 @@
         <w:ind w:left="4320" w:hanging="360"/>
       </w:pPr>
       <w:rPr>
-        <w:rFonts w:hint="default" w:ascii="Wingdings" w:hAnsi="Wingdings"/>
+        <w:rFonts w:ascii="Wingdings" w:hAnsi="Wingdings" w:hint="default"/>
       </w:rPr>
     </w:lvl>
-    <w:lvl xmlns:w="http://schemas.openxmlformats.org/wordprocessingml/2006/main" w:ilvl="6">
+    <w:lvl w:ilvl="6" w:tplc="9C4A61FC">
       <w:start w:val="1"/>
       <w:numFmt w:val="bullet"/>
       <w:lvlText w:val=""/>
@@ -1155,10 +1002,10 @@
         <w:ind w:left="5040" w:hanging="360"/>
       </w:pPr>
       <w:rPr>
-        <w:rFonts w:hint="default" w:ascii="Symbol" w:hAnsi="Symbol"/>
+        <w:rFonts w:ascii="Symbol" w:hAnsi="Symbol" w:hint="default"/>
       </w:rPr>
     </w:lvl>
-    <w:lvl xmlns:w="http://schemas.openxmlformats.org/wordprocessingml/2006/main" w:ilvl="7">
+    <w:lvl w:ilvl="7" w:tplc="8FA4EB62">
       <w:start w:val="1"/>
       <w:numFmt w:val="bullet"/>
       <w:lvlText w:val="o"/>
@@ -1167,10 +1014,10 @@
         <w:ind w:left="5760" w:hanging="360"/>
       </w:pPr>
       <w:rPr>
-        <w:rFonts w:hint="default" w:ascii="Courier New" w:hAnsi="Courier New"/>
+        <w:rFonts w:ascii="Courier New" w:hAnsi="Courier New" w:hint="default"/>
       </w:rPr>
     </w:lvl>
-    <w:lvl xmlns:w="http://schemas.openxmlformats.org/wordprocessingml/2006/main" w:ilvl="8">
+    <w:lvl w:ilvl="8" w:tplc="A48E8B04">
       <w:start w:val="1"/>
       <w:numFmt w:val="bullet"/>
       <w:lvlText w:val=""/>
@@ -1179,122 +1026,11 @@
         <w:ind w:left="6480" w:hanging="360"/>
       </w:pPr>
       <w:rPr>
-        <w:rFonts w:hint="default" w:ascii="Wingdings" w:hAnsi="Wingdings"/>
+        <w:rFonts w:ascii="Wingdings" w:hAnsi="Wingdings" w:hint="default"/>
       </w:rPr>
     </w:lvl>
   </w:abstractNum>
-  <w:abstractNum xmlns:w="http://schemas.openxmlformats.org/wordprocessingml/2006/main" w:abstractNumId="3">
-    <w:multiLevelType xmlns:w="http://schemas.openxmlformats.org/wordprocessingml/2006/main" w:val="hybridMultilevel"/>
-    <w:lvl xmlns:w="http://schemas.openxmlformats.org/wordprocessingml/2006/main" w:ilvl="0">
-      <w:start w:val="1"/>
-      <w:numFmt w:val="bullet"/>
-      <w:lvlText w:val=""/>
-      <w:lvlJc w:val="left"/>
-      <w:pPr>
-        <w:ind w:left="720" w:hanging="360"/>
-      </w:pPr>
-      <w:rPr>
-        <w:rFonts w:hint="default" w:ascii="Symbol" w:hAnsi="Symbol"/>
-      </w:rPr>
-    </w:lvl>
-    <w:lvl xmlns:w="http://schemas.openxmlformats.org/wordprocessingml/2006/main" w:ilvl="1">
-      <w:start w:val="1"/>
-      <w:numFmt w:val="bullet"/>
-      <w:lvlText w:val="-"/>
-      <w:lvlJc w:val="left"/>
-      <w:pPr>
-        <w:ind w:left="1440" w:hanging="360"/>
-      </w:pPr>
-      <w:rPr>
-        <w:rFonts w:hint="default" w:ascii="Calibri" w:hAnsi="Calibri"/>
-      </w:rPr>
-    </w:lvl>
-    <w:lvl xmlns:w="http://schemas.openxmlformats.org/wordprocessingml/2006/main" w:ilvl="2">
-      <w:start w:val="1"/>
-      <w:numFmt w:val="bullet"/>
-      <w:lvlText w:val=""/>
-      <w:lvlJc w:val="left"/>
-      <w:pPr>
-        <w:ind w:left="2160" w:hanging="360"/>
-      </w:pPr>
-      <w:rPr>
-        <w:rFonts w:hint="default" w:ascii="Wingdings" w:hAnsi="Wingdings"/>
-      </w:rPr>
-    </w:lvl>
-    <w:lvl xmlns:w="http://schemas.openxmlformats.org/wordprocessingml/2006/main" w:ilvl="3">
-      <w:start w:val="1"/>
-      <w:numFmt w:val="bullet"/>
-      <w:lvlText w:val=""/>
-      <w:lvlJc w:val="left"/>
-      <w:pPr>
-        <w:ind w:left="2880" w:hanging="360"/>
-      </w:pPr>
-      <w:rPr>
-        <w:rFonts w:hint="default" w:ascii="Symbol" w:hAnsi="Symbol"/>
-      </w:rPr>
-    </w:lvl>
-    <w:lvl xmlns:w="http://schemas.openxmlformats.org/wordprocessingml/2006/main" w:ilvl="4">
-      <w:start w:val="1"/>
-      <w:numFmt w:val="bullet"/>
-      <w:lvlText w:val="o"/>
-      <w:lvlJc w:val="left"/>
-      <w:pPr>
-        <w:ind w:left="3600" w:hanging="360"/>
-      </w:pPr>
-      <w:rPr>
-        <w:rFonts w:hint="default" w:ascii="Courier New" w:hAnsi="Courier New"/>
-      </w:rPr>
-    </w:lvl>
-    <w:lvl xmlns:w="http://schemas.openxmlformats.org/wordprocessingml/2006/main" w:ilvl="5">
-      <w:start w:val="1"/>
-      <w:numFmt w:val="bullet"/>
-      <w:lvlText w:val=""/>
-      <w:lvlJc w:val="left"/>
-      <w:pPr>
-        <w:ind w:left="4320" w:hanging="360"/>
-      </w:pPr>
-      <w:rPr>
-        <w:rFonts w:hint="default" w:ascii="Wingdings" w:hAnsi="Wingdings"/>
-      </w:rPr>
-    </w:lvl>
-    <w:lvl xmlns:w="http://schemas.openxmlformats.org/wordprocessingml/2006/main" w:ilvl="6">
-      <w:start w:val="1"/>
-      <w:numFmt w:val="bullet"/>
-      <w:lvlText w:val=""/>
-      <w:lvlJc w:val="left"/>
-      <w:pPr>
-        <w:ind w:left="5040" w:hanging="360"/>
-      </w:pPr>
-      <w:rPr>
-        <w:rFonts w:hint="default" w:ascii="Symbol" w:hAnsi="Symbol"/>
-      </w:rPr>
-    </w:lvl>
-    <w:lvl xmlns:w="http://schemas.openxmlformats.org/wordprocessingml/2006/main" w:ilvl="7">
-      <w:start w:val="1"/>
-      <w:numFmt w:val="bullet"/>
-      <w:lvlText w:val="o"/>
-      <w:lvlJc w:val="left"/>
-      <w:pPr>
-        <w:ind w:left="5760" w:hanging="360"/>
-      </w:pPr>
-      <w:rPr>
-        <w:rFonts w:hint="default" w:ascii="Courier New" w:hAnsi="Courier New"/>
-      </w:rPr>
-    </w:lvl>
-    <w:lvl xmlns:w="http://schemas.openxmlformats.org/wordprocessingml/2006/main" w:ilvl="8">
-      <w:start w:val="1"/>
-      <w:numFmt w:val="bullet"/>
-      <w:lvlText w:val=""/>
-      <w:lvlJc w:val="left"/>
-      <w:pPr>
-        <w:ind w:left="6480" w:hanging="360"/>
-      </w:pPr>
-      <w:rPr>
-        <w:rFonts w:hint="default" w:ascii="Wingdings" w:hAnsi="Wingdings"/>
-      </w:rPr>
-    </w:lvl>
-  </w:abstractNum>
-  <w:abstractNum w:abstractNumId="0">
+  <w:abstractNum w:abstractNumId="1" w15:restartNumberingAfterBreak="0">
     <w:nsid w:val="12CF3563"/>
     <w:multiLevelType w:val="singleLevel"/>
     <w:tmpl w:val="E1065382"/>
@@ -1309,7 +1045,120 @@
       </w:pPr>
     </w:lvl>
   </w:abstractNum>
-  <w:abstractNum w:abstractNumId="1">
+  <w:abstractNum w:abstractNumId="2" w15:restartNumberingAfterBreak="0">
+    <w:nsid w:val="49B150D2"/>
+    <w:multiLevelType w:val="hybridMultilevel"/>
+    <w:tmpl w:val="97DEB6D2"/>
+    <w:lvl w:ilvl="0" w:tplc="19F0725A">
+      <w:start w:val="1"/>
+      <w:numFmt w:val="bullet"/>
+      <w:lvlText w:val=""/>
+      <w:lvlJc w:val="left"/>
+      <w:pPr>
+        <w:ind w:left="720" w:hanging="360"/>
+      </w:pPr>
+      <w:rPr>
+        <w:rFonts w:ascii="Symbol" w:hAnsi="Symbol" w:hint="default"/>
+      </w:rPr>
+    </w:lvl>
+    <w:lvl w:ilvl="1" w:tplc="77186A5A">
+      <w:start w:val="1"/>
+      <w:numFmt w:val="bullet"/>
+      <w:lvlText w:val="-"/>
+      <w:lvlJc w:val="left"/>
+      <w:pPr>
+        <w:ind w:left="1440" w:hanging="360"/>
+      </w:pPr>
+      <w:rPr>
+        <w:rFonts w:ascii="Calibri" w:hAnsi="Calibri" w:hint="default"/>
+      </w:rPr>
+    </w:lvl>
+    <w:lvl w:ilvl="2" w:tplc="82767C60">
+      <w:start w:val="1"/>
+      <w:numFmt w:val="bullet"/>
+      <w:lvlText w:val=""/>
+      <w:lvlJc w:val="left"/>
+      <w:pPr>
+        <w:ind w:left="2160" w:hanging="360"/>
+      </w:pPr>
+      <w:rPr>
+        <w:rFonts w:ascii="Wingdings" w:hAnsi="Wingdings" w:hint="default"/>
+      </w:rPr>
+    </w:lvl>
+    <w:lvl w:ilvl="3" w:tplc="DFD23AA4">
+      <w:start w:val="1"/>
+      <w:numFmt w:val="bullet"/>
+      <w:lvlText w:val=""/>
+      <w:lvlJc w:val="left"/>
+      <w:pPr>
+        <w:ind w:left="2880" w:hanging="360"/>
+      </w:pPr>
+      <w:rPr>
+        <w:rFonts w:ascii="Symbol" w:hAnsi="Symbol" w:hint="default"/>
+      </w:rPr>
+    </w:lvl>
+    <w:lvl w:ilvl="4" w:tplc="FE780162">
+      <w:start w:val="1"/>
+      <w:numFmt w:val="bullet"/>
+      <w:lvlText w:val="o"/>
+      <w:lvlJc w:val="left"/>
+      <w:pPr>
+        <w:ind w:left="3600" w:hanging="360"/>
+      </w:pPr>
+      <w:rPr>
+        <w:rFonts w:ascii="Courier New" w:hAnsi="Courier New" w:hint="default"/>
+      </w:rPr>
+    </w:lvl>
+    <w:lvl w:ilvl="5" w:tplc="62061D38">
+      <w:start w:val="1"/>
+      <w:numFmt w:val="bullet"/>
+      <w:lvlText w:val=""/>
+      <w:lvlJc w:val="left"/>
+      <w:pPr>
+        <w:ind w:left="4320" w:hanging="360"/>
+      </w:pPr>
+      <w:rPr>
+        <w:rFonts w:ascii="Wingdings" w:hAnsi="Wingdings" w:hint="default"/>
+      </w:rPr>
+    </w:lvl>
+    <w:lvl w:ilvl="6" w:tplc="39141700">
+      <w:start w:val="1"/>
+      <w:numFmt w:val="bullet"/>
+      <w:lvlText w:val=""/>
+      <w:lvlJc w:val="left"/>
+      <w:pPr>
+        <w:ind w:left="5040" w:hanging="360"/>
+      </w:pPr>
+      <w:rPr>
+        <w:rFonts w:ascii="Symbol" w:hAnsi="Symbol" w:hint="default"/>
+      </w:rPr>
+    </w:lvl>
+    <w:lvl w:ilvl="7" w:tplc="D564FF0C">
+      <w:start w:val="1"/>
+      <w:numFmt w:val="bullet"/>
+      <w:lvlText w:val="o"/>
+      <w:lvlJc w:val="left"/>
+      <w:pPr>
+        <w:ind w:left="5760" w:hanging="360"/>
+      </w:pPr>
+      <w:rPr>
+        <w:rFonts w:ascii="Courier New" w:hAnsi="Courier New" w:hint="default"/>
+      </w:rPr>
+    </w:lvl>
+    <w:lvl w:ilvl="8" w:tplc="F84299CE">
+      <w:start w:val="1"/>
+      <w:numFmt w:val="bullet"/>
+      <w:lvlText w:val=""/>
+      <w:lvlJc w:val="left"/>
+      <w:pPr>
+        <w:ind w:left="6480" w:hanging="360"/>
+      </w:pPr>
+      <w:rPr>
+        <w:rFonts w:ascii="Wingdings" w:hAnsi="Wingdings" w:hint="default"/>
+      </w:rPr>
+    </w:lvl>
+  </w:abstractNum>
+  <w:abstractNum w:abstractNumId="3" w15:restartNumberingAfterBreak="0">
     <w:nsid w:val="6226111C"/>
     <w:multiLevelType w:val="singleLevel"/>
     <w:tmpl w:val="61F8C5D6"/>
@@ -1324,7 +1173,7 @@
       </w:pPr>
     </w:lvl>
   </w:abstractNum>
-  <w:abstractNum w:abstractNumId="2">
+  <w:abstractNum w:abstractNumId="4" w15:restartNumberingAfterBreak="0">
     <w:nsid w:val="7F164F37"/>
     <w:multiLevelType w:val="hybridMultilevel"/>
     <w:tmpl w:val="5A5E2028"/>
@@ -1413,302 +1262,26 @@
       </w:pPr>
     </w:lvl>
   </w:abstractNum>
-  <w:num w:numId="5">
+  <w:num w:numId="1">
+    <w:abstractNumId w:val="0"/>
+  </w:num>
+  <w:num w:numId="2">
+    <w:abstractNumId w:val="2"/>
+  </w:num>
+  <w:num w:numId="3">
     <w:abstractNumId w:val="4"/>
   </w:num>
   <w:num w:numId="4">
     <w:abstractNumId w:val="3"/>
   </w:num>
-  <w:num w:numId="1">
-    <w:abstractNumId w:val="2"/>
-  </w:num>
-  <w:num w:numId="2">
+  <w:num w:numId="5">
     <w:abstractNumId w:val="1"/>
-  </w:num>
-  <w:num w:numId="3">
-    <w:abstractNumId w:val="0"/>
   </w:num>
 </w:numbering>
 </file>
 
 <file path=word/styles.xml><?xml version="1.0" encoding="utf-8"?>
-<w:styles xmlns:mc="http://schemas.openxmlformats.org/markup-compatibility/2006" xmlns:r="http://schemas.openxmlformats.org/officeDocument/2006/relationships" xmlns:w="http://schemas.openxmlformats.org/wordprocessingml/2006/main" xmlns:w14="http://schemas.microsoft.com/office/word/2010/wordml" mc:Ignorable="w14">
-  <w:docDefaults>
-    <w:rPrDefault>
-      <w:rPr>
-        <w:rFonts w:asciiTheme="minorHAnsi" w:hAnsiTheme="minorHAnsi" w:eastAsiaTheme="minorHAnsi" w:cstheme="minorBidi"/>
-        <w:sz w:val="22"/>
-        <w:szCs w:val="22"/>
-        <w:lang w:val="en-AU" w:eastAsia="en-US" w:bidi="ar-SA"/>
-      </w:rPr>
-    </w:rPrDefault>
-    <w:pPrDefault>
-      <w:pPr>
-        <w:spacing w:after="160" w:line="259" w:lineRule="auto"/>
-      </w:pPr>
-    </w:pPrDefault>
-  </w:docDefaults>
-  <w:latentStyles w:defLockedState="0" w:defUIPriority="99" w:defSemiHidden="1" w:defUnhideWhenUsed="1" w:defQFormat="0" w:count="276">
-    <w:lsdException w:name="Normal" w:uiPriority="0" w:semiHidden="0" w:unhideWhenUsed="0" w:qFormat="1"/>
-    <w:lsdException w:name="heading 1" w:uiPriority="9" w:semiHidden="0" w:unhideWhenUsed="0" w:qFormat="1"/>
-    <w:lsdException w:name="heading 2" w:uiPriority="0" w:qFormat="1"/>
-    <w:lsdException w:name="heading 3" w:uiPriority="9" w:qFormat="1"/>
-    <w:lsdException w:name="heading 4" w:uiPriority="9" w:qFormat="1"/>
-    <w:lsdException w:name="heading 5" w:uiPriority="9" w:qFormat="1"/>
-    <w:lsdException w:name="heading 6" w:uiPriority="9" w:qFormat="1"/>
-    <w:lsdException w:name="heading 7" w:uiPriority="9" w:qFormat="1"/>
-    <w:lsdException w:name="heading 8" w:uiPriority="9" w:qFormat="1"/>
-    <w:lsdException w:name="heading 9" w:uiPriority="9" w:qFormat="1"/>
-    <w:lsdException w:name="toc 1" w:uiPriority="39"/>
-    <w:lsdException w:name="toc 2" w:uiPriority="39"/>
-    <w:lsdException w:name="toc 3" w:uiPriority="39"/>
-    <w:lsdException w:name="toc 4" w:uiPriority="39"/>
-    <w:lsdException w:name="toc 5" w:uiPriority="39"/>
-    <w:lsdException w:name="toc 6" w:uiPriority="39"/>
-    <w:lsdException w:name="toc 7" w:uiPriority="39"/>
-    <w:lsdException w:name="toc 8" w:uiPriority="39"/>
-    <w:lsdException w:name="toc 9" w:uiPriority="39"/>
-    <w:lsdException w:name="caption" w:uiPriority="35" w:qFormat="1"/>
-    <w:lsdException w:name="Title" w:uiPriority="10" w:semiHidden="0" w:unhideWhenUsed="0" w:qFormat="1"/>
-    <w:lsdException w:name="Default Paragraph Font" w:uiPriority="1"/>
-    <w:lsdException w:name="Subtitle" w:uiPriority="11" w:semiHidden="0" w:unhideWhenUsed="0" w:qFormat="1"/>
-    <w:lsdException w:name="Strong" w:uiPriority="22" w:semiHidden="0" w:unhideWhenUsed="0" w:qFormat="1"/>
-    <w:lsdException w:name="Emphasis" w:uiPriority="20" w:semiHidden="0" w:unhideWhenUsed="0" w:qFormat="1"/>
-    <w:lsdException w:name="Table Grid" w:uiPriority="39" w:semiHidden="0" w:unhideWhenUsed="0"/>
-    <w:lsdException w:name="Note Level 1" w:semiHidden="0" w:unhideWhenUsed="0"/>
-    <w:lsdException w:name="Note Level 2" w:semiHidden="0" w:unhideWhenUsed="0"/>
-    <w:lsdException w:name="Note Level 3" w:semiHidden="0" w:unhideWhenUsed="0"/>
-    <w:lsdException w:name="Note Level 4" w:semiHidden="0" w:unhideWhenUsed="0"/>
-    <w:lsdException w:name="Note Level 5" w:semiHidden="0" w:unhideWhenUsed="0"/>
-    <w:lsdException w:name="Note Level 6" w:semiHidden="0" w:unhideWhenUsed="0"/>
-    <w:lsdException w:name="Note Level 7" w:semiHidden="0" w:unhideWhenUsed="0"/>
-    <w:lsdException w:name="Note Level 8" w:semiHidden="0" w:unhideWhenUsed="0"/>
-    <w:lsdException w:name="Note Level 9" w:semiHidden="0" w:unhideWhenUsed="0"/>
-    <w:lsdException w:name="Placeholder Text" w:unhideWhenUsed="0"/>
-    <w:lsdException w:name="No Spacing" w:uiPriority="1" w:semiHidden="0" w:unhideWhenUsed="0" w:qFormat="1"/>
-    <w:lsdException w:name="Light Shading" w:uiPriority="60" w:semiHidden="0" w:unhideWhenUsed="0"/>
-    <w:lsdException w:name="Light List" w:uiPriority="61" w:semiHidden="0" w:unhideWhenUsed="0"/>
-    <w:lsdException w:name="Light Grid" w:uiPriority="62" w:semiHidden="0" w:unhideWhenUsed="0"/>
-    <w:lsdException w:name="Medium Shading 1" w:uiPriority="63" w:semiHidden="0" w:unhideWhenUsed="0"/>
-    <w:lsdException w:name="Medium Shading 2" w:uiPriority="64" w:semiHidden="0" w:unhideWhenUsed="0"/>
-    <w:lsdException w:name="Medium List 1" w:uiPriority="65" w:semiHidden="0" w:unhideWhenUsed="0"/>
-    <w:lsdException w:name="Medium List 2" w:uiPriority="66" w:semiHidden="0" w:unhideWhenUsed="0"/>
-    <w:lsdException w:name="Medium Grid 1" w:uiPriority="67" w:semiHidden="0" w:unhideWhenUsed="0"/>
-    <w:lsdException w:name="Medium Grid 2" w:uiPriority="68" w:semiHidden="0" w:unhideWhenUsed="0"/>
-    <w:lsdException w:name="Medium Grid 3" w:uiPriority="69" w:semiHidden="0" w:unhideWhenUsed="0"/>
-    <w:lsdException w:name="Dark List" w:uiPriority="70" w:semiHidden="0" w:unhideWhenUsed="0"/>
-    <w:lsdException w:name="Colorful Shading" w:uiPriority="71" w:semiHidden="0" w:unhideWhenUsed="0"/>
-    <w:lsdException w:name="Colorful List" w:uiPriority="72" w:semiHidden="0" w:unhideWhenUsed="0"/>
-    <w:lsdException w:name="Colorful Grid" w:uiPriority="73" w:semiHidden="0" w:unhideWhenUsed="0"/>
-    <w:lsdException w:name="Light Shading Accent 1" w:uiPriority="60" w:semiHidden="0" w:unhideWhenUsed="0"/>
-    <w:lsdException w:name="Light List Accent 1" w:uiPriority="61" w:semiHidden="0" w:unhideWhenUsed="0"/>
-    <w:lsdException w:name="Light Grid Accent 1" w:uiPriority="62" w:semiHidden="0" w:unhideWhenUsed="0"/>
-    <w:lsdException w:name="Medium Shading 1 Accent 1" w:uiPriority="63" w:semiHidden="0" w:unhideWhenUsed="0"/>
-    <w:lsdException w:name="Medium Shading 2 Accent 1" w:uiPriority="64" w:semiHidden="0" w:unhideWhenUsed="0"/>
-    <w:lsdException w:name="Medium List 1 Accent 1" w:uiPriority="65" w:semiHidden="0" w:unhideWhenUsed="0"/>
-    <w:lsdException w:name="Revision" w:unhideWhenUsed="0"/>
-    <w:lsdException w:name="List Paragraph" w:uiPriority="34" w:semiHidden="0" w:unhideWhenUsed="0" w:qFormat="1"/>
-    <w:lsdException w:name="Quote" w:uiPriority="29" w:semiHidden="0" w:unhideWhenUsed="0" w:qFormat="1"/>
-    <w:lsdException w:name="Intense Quote" w:uiPriority="30" w:semiHidden="0" w:unhideWhenUsed="0" w:qFormat="1"/>
-    <w:lsdException w:name="Medium List 2 Accent 1" w:uiPriority="66" w:semiHidden="0" w:unhideWhenUsed="0"/>
-    <w:lsdException w:name="Medium Grid 1 Accent 1" w:uiPriority="67" w:semiHidden="0" w:unhideWhenUsed="0"/>
-    <w:lsdException w:name="Medium Grid 2 Accent 1" w:uiPriority="68" w:semiHidden="0" w:unhideWhenUsed="0"/>
-    <w:lsdException w:name="Medium Grid 3 Accent 1" w:uiPriority="69" w:semiHidden="0" w:unhideWhenUsed="0"/>
-    <w:lsdException w:name="Dark List Accent 1" w:uiPriority="70" w:semiHidden="0" w:unhideWhenUsed="0"/>
-    <w:lsdException w:name="Colorful Shading Accent 1" w:uiPriority="71" w:semiHidden="0" w:unhideWhenUsed="0"/>
-    <w:lsdException w:name="Colorful List Accent 1" w:uiPriority="72" w:semiHidden="0" w:unhideWhenUsed="0"/>
-    <w:lsdException w:name="Colorful Grid Accent 1" w:uiPriority="73" w:semiHidden="0" w:unhideWhenUsed="0"/>
-    <w:lsdException w:name="Light Shading Accent 2" w:uiPriority="60" w:semiHidden="0" w:unhideWhenUsed="0"/>
-    <w:lsdException w:name="Light List Accent 2" w:uiPriority="61" w:semiHidden="0" w:unhideWhenUsed="0"/>
-    <w:lsdException w:name="Light Grid Accent 2" w:uiPriority="62" w:semiHidden="0" w:unhideWhenUsed="0"/>
-    <w:lsdException w:name="Medium Shading 1 Accent 2" w:uiPriority="63" w:semiHidden="0" w:unhideWhenUsed="0"/>
-    <w:lsdException w:name="Medium Shading 2 Accent 2" w:uiPriority="64" w:semiHidden="0" w:unhideWhenUsed="0"/>
-    <w:lsdException w:name="Medium List 1 Accent 2" w:uiPriority="65" w:semiHidden="0" w:unhideWhenUsed="0"/>
-    <w:lsdException w:name="Medium List 2 Accent 2" w:uiPriority="66" w:semiHidden="0" w:unhideWhenUsed="0"/>
-    <w:lsdException w:name="Medium Grid 1 Accent 2" w:uiPriority="67" w:semiHidden="0" w:unhideWhenUsed="0"/>
-    <w:lsdException w:name="Medium Grid 2 Accent 2" w:uiPriority="68" w:semiHidden="0" w:unhideWhenUsed="0"/>
-    <w:lsdException w:name="Medium Grid 3 Accent 2" w:uiPriority="69" w:semiHidden="0" w:unhideWhenUsed="0"/>
-    <w:lsdException w:name="Dark List Accent 2" w:uiPriority="70" w:semiHidden="0" w:unhideWhenUsed="0"/>
-    <w:lsdException w:name="Colorful Shading Accent 2" w:uiPriority="71" w:semiHidden="0" w:unhideWhenUsed="0"/>
-    <w:lsdException w:name="Colorful List Accent 2" w:uiPriority="72" w:semiHidden="0" w:unhideWhenUsed="0"/>
-    <w:lsdException w:name="Colorful Grid Accent 2" w:uiPriority="73" w:semiHidden="0" w:unhideWhenUsed="0"/>
-    <w:lsdException w:name="Light Shading Accent 3" w:uiPriority="60" w:semiHidden="0" w:unhideWhenUsed="0"/>
-    <w:lsdException w:name="Light List Accent 3" w:uiPriority="61" w:semiHidden="0" w:unhideWhenUsed="0"/>
-    <w:lsdException w:name="Light Grid Accent 3" w:uiPriority="62" w:semiHidden="0" w:unhideWhenUsed="0"/>
-    <w:lsdException w:name="Medium Shading 1 Accent 3" w:uiPriority="63" w:semiHidden="0" w:unhideWhenUsed="0"/>
-    <w:lsdException w:name="Medium Shading 2 Accent 3" w:uiPriority="64" w:semiHidden="0" w:unhideWhenUsed="0"/>
-    <w:lsdException w:name="Medium List 1 Accent 3" w:uiPriority="65" w:semiHidden="0" w:unhideWhenUsed="0"/>
-    <w:lsdException w:name="Medium List 2 Accent 3" w:uiPriority="66" w:semiHidden="0" w:unhideWhenUsed="0"/>
-    <w:lsdException w:name="Medium Grid 1 Accent 3" w:uiPriority="67" w:semiHidden="0" w:unhideWhenUsed="0"/>
-    <w:lsdException w:name="Medium Grid 2 Accent 3" w:uiPriority="68" w:semiHidden="0" w:unhideWhenUsed="0"/>
-    <w:lsdException w:name="Medium Grid 3 Accent 3" w:uiPriority="69" w:semiHidden="0" w:unhideWhenUsed="0"/>
-    <w:lsdException w:name="Dark List Accent 3" w:uiPriority="70" w:semiHidden="0" w:unhideWhenUsed="0"/>
-    <w:lsdException w:name="Colorful Shading Accent 3" w:uiPriority="71" w:semiHidden="0" w:unhideWhenUsed="0"/>
-    <w:lsdException w:name="Colorful List Accent 3" w:uiPriority="72" w:semiHidden="0" w:unhideWhenUsed="0"/>
-    <w:lsdException w:name="Colorful Grid Accent 3" w:uiPriority="73" w:semiHidden="0" w:unhideWhenUsed="0"/>
-    <w:lsdException w:name="Light Shading Accent 4" w:uiPriority="60" w:semiHidden="0" w:unhideWhenUsed="0"/>
-    <w:lsdException w:name="Light List Accent 4" w:uiPriority="61" w:semiHidden="0" w:unhideWhenUsed="0"/>
-    <w:lsdException w:name="Light Grid Accent 4" w:uiPriority="62" w:semiHidden="0" w:unhideWhenUsed="0"/>
-    <w:lsdException w:name="Medium Shading 1 Accent 4" w:uiPriority="63" w:semiHidden="0" w:unhideWhenUsed="0"/>
-    <w:lsdException w:name="Medium Shading 2 Accent 4" w:uiPriority="64" w:semiHidden="0" w:unhideWhenUsed="0"/>
-    <w:lsdException w:name="Medium List 1 Accent 4" w:uiPriority="65" w:semiHidden="0" w:unhideWhenUsed="0"/>
-    <w:lsdException w:name="Medium List 2 Accent 4" w:uiPriority="66" w:semiHidden="0" w:unhideWhenUsed="0"/>
-    <w:lsdException w:name="Medium Grid 1 Accent 4" w:uiPriority="67" w:semiHidden="0" w:unhideWhenUsed="0"/>
-    <w:lsdException w:name="Medium Grid 2 Accent 4" w:uiPriority="68" w:semiHidden="0" w:unhideWhenUsed="0"/>
-    <w:lsdException w:name="Medium Grid 3 Accent 4" w:uiPriority="69" w:semiHidden="0" w:unhideWhenUsed="0"/>
-    <w:lsdException w:name="Dark List Accent 4" w:uiPriority="70" w:semiHidden="0" w:unhideWhenUsed="0"/>
-    <w:lsdException w:name="Colorful Shading Accent 4" w:uiPriority="71" w:semiHidden="0" w:unhideWhenUsed="0"/>
-    <w:lsdException w:name="Colorful List Accent 4" w:uiPriority="72" w:semiHidden="0" w:unhideWhenUsed="0"/>
-    <w:lsdException w:name="Colorful Grid Accent 4" w:uiPriority="73" w:semiHidden="0" w:unhideWhenUsed="0"/>
-    <w:lsdException w:name="Light Shading Accent 5" w:uiPriority="60" w:semiHidden="0" w:unhideWhenUsed="0"/>
-    <w:lsdException w:name="Light List Accent 5" w:uiPriority="61" w:semiHidden="0" w:unhideWhenUsed="0"/>
-    <w:lsdException w:name="Light Grid Accent 5" w:uiPriority="62" w:semiHidden="0" w:unhideWhenUsed="0"/>
-    <w:lsdException w:name="Medium Shading 1 Accent 5" w:uiPriority="63" w:semiHidden="0" w:unhideWhenUsed="0"/>
-    <w:lsdException w:name="Medium Shading 2 Accent 5" w:uiPriority="64" w:semiHidden="0" w:unhideWhenUsed="0"/>
-    <w:lsdException w:name="Medium List 1 Accent 5" w:uiPriority="65" w:semiHidden="0" w:unhideWhenUsed="0"/>
-    <w:lsdException w:name="Medium List 2 Accent 5" w:uiPriority="66" w:semiHidden="0" w:unhideWhenUsed="0"/>
-    <w:lsdException w:name="Medium Grid 1 Accent 5" w:uiPriority="67" w:semiHidden="0" w:unhideWhenUsed="0"/>
-    <w:lsdException w:name="Medium Grid 2 Accent 5" w:uiPriority="68" w:semiHidden="0" w:unhideWhenUsed="0"/>
-    <w:lsdException w:name="Medium Grid 3 Accent 5" w:uiPriority="69" w:semiHidden="0" w:unhideWhenUsed="0"/>
-    <w:lsdException w:name="Dark List Accent 5" w:uiPriority="70" w:semiHidden="0" w:unhideWhenUsed="0"/>
-    <w:lsdException w:name="Colorful Shading Accent 5" w:uiPriority="71" w:semiHidden="0" w:unhideWhenUsed="0"/>
-    <w:lsdException w:name="Colorful List Accent 5" w:uiPriority="72" w:semiHidden="0" w:unhideWhenUsed="0"/>
-    <w:lsdException w:name="Colorful Grid Accent 5" w:uiPriority="73" w:semiHidden="0" w:unhideWhenUsed="0"/>
-    <w:lsdException w:name="Light Shading Accent 6" w:uiPriority="60" w:semiHidden="0" w:unhideWhenUsed="0"/>
-    <w:lsdException w:name="Light List Accent 6" w:uiPriority="61" w:semiHidden="0" w:unhideWhenUsed="0"/>
-    <w:lsdException w:name="Light Grid Accent 6" w:uiPriority="62" w:semiHidden="0" w:unhideWhenUsed="0"/>
-    <w:lsdException w:name="Medium Shading 1 Accent 6" w:uiPriority="63" w:semiHidden="0" w:unhideWhenUsed="0"/>
-    <w:lsdException w:name="Medium Shading 2 Accent 6" w:uiPriority="64" w:semiHidden="0" w:unhideWhenUsed="0"/>
-    <w:lsdException w:name="Medium List 1 Accent 6" w:uiPriority="65" w:semiHidden="0" w:unhideWhenUsed="0"/>
-    <w:lsdException w:name="Medium List 2 Accent 6" w:uiPriority="66" w:semiHidden="0" w:unhideWhenUsed="0"/>
-    <w:lsdException w:name="Medium Grid 1 Accent 6" w:uiPriority="67" w:semiHidden="0" w:unhideWhenUsed="0"/>
-    <w:lsdException w:name="Medium Grid 2 Accent 6" w:uiPriority="68" w:semiHidden="0" w:unhideWhenUsed="0"/>
-    <w:lsdException w:name="Medium Grid 3 Accent 6" w:uiPriority="69" w:semiHidden="0" w:unhideWhenUsed="0"/>
-    <w:lsdException w:name="Dark List Accent 6" w:uiPriority="70" w:semiHidden="0" w:unhideWhenUsed="0"/>
-    <w:lsdException w:name="Colorful Shading Accent 6" w:uiPriority="71" w:semiHidden="0" w:unhideWhenUsed="0"/>
-    <w:lsdException w:name="Colorful List Accent 6" w:uiPriority="72" w:semiHidden="0" w:unhideWhenUsed="0"/>
-    <w:lsdException w:name="Colorful Grid Accent 6" w:uiPriority="73" w:semiHidden="0" w:unhideWhenUsed="0"/>
-    <w:lsdException w:name="Subtle Emphasis" w:uiPriority="19" w:semiHidden="0" w:unhideWhenUsed="0" w:qFormat="1"/>
-    <w:lsdException w:name="Intense Emphasis" w:uiPriority="21" w:semiHidden="0" w:unhideWhenUsed="0" w:qFormat="1"/>
-    <w:lsdException w:name="Subtle Reference" w:uiPriority="31" w:semiHidden="0" w:unhideWhenUsed="0" w:qFormat="1"/>
-    <w:lsdException w:name="Intense Reference" w:uiPriority="32" w:semiHidden="0" w:unhideWhenUsed="0" w:qFormat="1"/>
-    <w:lsdException w:name="Book Title" w:uiPriority="33" w:semiHidden="0" w:unhideWhenUsed="0" w:qFormat="1"/>
-    <w:lsdException w:name="Bibliography" w:uiPriority="37"/>
-    <w:lsdException w:name="TOC Heading" w:uiPriority="39" w:qFormat="1"/>
-  </w:latentStyles>
-  <w:style w:type="paragraph" w:styleId="Normal" w:default="1">
-    <w:name w:val="Normal"/>
-    <w:qFormat/>
-  </w:style>
-  <w:style w:type="paragraph" w:styleId="Heading2">
-    <w:name w:val="heading 2"/>
-    <w:basedOn w:val="Normal"/>
-    <w:next w:val="Normal"/>
-    <w:link w:val="Heading2Char"/>
-    <w:qFormat/>
-    <w:rsid w:val="00D96855"/>
-    <w:pPr>
-      <w:keepNext/>
-      <w:spacing w:before="240" w:after="240" w:line="220" w:lineRule="exact"/>
-      <w:outlineLvl w:val="1"/>
-    </w:pPr>
-    <w:rPr>
-      <w:rFonts w:ascii="Arial" w:hAnsi="Arial" w:eastAsia="Times New Roman" w:cs="Times New Roman"/>
-      <w:b/>
-      <w:sz w:val="24"/>
-      <w:szCs w:val="24"/>
-      <w:lang w:val="en-US"/>
-    </w:rPr>
-  </w:style>
-  <w:style w:type="character" w:styleId="DefaultParagraphFont" w:default="1">
-    <w:name w:val="Default Paragraph Font"/>
-    <w:uiPriority w:val="1"/>
-    <w:semiHidden/>
-    <w:unhideWhenUsed/>
-  </w:style>
-  <w:style w:type="table" w:styleId="TableNormal" w:default="1">
-    <w:name w:val="Normal Table"/>
-    <w:uiPriority w:val="99"/>
-    <w:semiHidden/>
-    <w:unhideWhenUsed/>
-    <w:tblPr>
-      <w:tblInd w:w="0" w:type="dxa"/>
-      <w:tblCellMar>
-        <w:top w:w="0" w:type="dxa"/>
-        <w:left w:w="108" w:type="dxa"/>
-        <w:bottom w:w="0" w:type="dxa"/>
-        <w:right w:w="108" w:type="dxa"/>
-      </w:tblCellMar>
-    </w:tblPr>
-  </w:style>
-  <w:style w:type="numbering" w:styleId="NoList" w:default="1">
-    <w:name w:val="No List"/>
-    <w:uiPriority w:val="99"/>
-    <w:semiHidden/>
-    <w:unhideWhenUsed/>
-  </w:style>
-  <w:style w:type="paragraph" w:styleId="ListParagraph">
-    <w:name w:val="List Paragraph"/>
-    <w:basedOn w:val="Normal"/>
-    <w:uiPriority w:val="34"/>
-    <w:qFormat/>
-    <w:rsid w:val="00F77076"/>
-    <w:pPr>
-      <w:ind w:left="720"/>
-      <w:contextualSpacing/>
-    </w:pPr>
-  </w:style>
-  <w:style w:type="character" w:styleId="Heading2Char" w:customStyle="1">
-    <w:name w:val="Heading 2 Char"/>
-    <w:basedOn w:val="DefaultParagraphFont"/>
-    <w:link w:val="Heading2"/>
-    <w:rsid w:val="00D96855"/>
-    <w:rPr>
-      <w:rFonts w:ascii="Arial" w:hAnsi="Arial" w:eastAsia="Times New Roman" w:cs="Times New Roman"/>
-      <w:b/>
-      <w:sz w:val="24"/>
-      <w:szCs w:val="24"/>
-      <w:lang w:val="en-US"/>
-    </w:rPr>
-  </w:style>
-  <w:style w:type="paragraph" w:styleId="tableleft" w:customStyle="1">
-    <w:name w:val="table_left"/>
-    <w:basedOn w:val="Normal"/>
-    <w:rsid w:val="00D96855"/>
-    <w:pPr>
-      <w:spacing w:before="20" w:after="20" w:line="220" w:lineRule="exact"/>
-    </w:pPr>
-    <w:rPr>
-      <w:rFonts w:ascii="Times" w:hAnsi="Times" w:eastAsia="Times New Roman" w:cs="Times New Roman"/>
-      <w:b/>
-      <w:szCs w:val="24"/>
-      <w:lang w:val="en-US"/>
-    </w:rPr>
-  </w:style>
-  <w:style w:type="paragraph" w:styleId="tableright" w:customStyle="1">
-    <w:name w:val="table_right"/>
-    <w:basedOn w:val="tableleft"/>
-    <w:rsid w:val="00D96855"/>
-    <w:rPr>
-      <w:b w:val="0"/>
-    </w:rPr>
-  </w:style>
-  <w:style w:type="paragraph" w:styleId="line" w:customStyle="1">
-    <w:name w:val="line"/>
-    <w:basedOn w:val="tableleft"/>
-    <w:rsid w:val="00D96855"/>
-    <w:pPr>
-      <w:spacing w:before="0" w:after="0" w:line="80" w:lineRule="exact"/>
-    </w:pPr>
-    <w:rPr>
-      <w:sz w:val="8"/>
-    </w:rPr>
-  </w:style>
-</w:styles>
-</file>
-
-<file path=word/stylesWithEffects.xml><?xml version="1.0" encoding="utf-8"?>
-<w:styles xmlns:wpc="http://schemas.microsoft.com/office/word/2010/wordprocessingCanvas" xmlns:mo="http://schemas.microsoft.com/office/mac/office/2008/main" xmlns:mc="http://schemas.openxmlformats.org/markup-compatibility/2006" xmlns:mv="urn:schemas-microsoft-com:mac:vml" xmlns:o="urn:schemas-microsoft-com:office:office" xmlns:r="http://schemas.openxmlformats.org/officeDocument/2006/relationships" xmlns:m="http://schemas.openxmlformats.org/officeDocument/2006/math" xmlns:v="urn:schemas-microsoft-com:vml" xmlns:wp14="http://schemas.microsoft.com/office/word/2010/wordprocessingDrawing" xmlns:wp="http://schemas.openxmlformats.org/drawingml/2006/wordprocessingDrawing" xmlns:w10="urn:schemas-microsoft-com:office:word" xmlns:w="http://schemas.openxmlformats.org/wordprocessingml/2006/main" xmlns:w14="http://schemas.microsoft.com/office/word/2010/wordml" xmlns:wpg="http://schemas.microsoft.com/office/word/2010/wordprocessingGroup" xmlns:wpi="http://schemas.microsoft.com/office/word/2010/wordprocessingInk" xmlns:wne="http://schemas.microsoft.com/office/word/2006/wordml" xmlns:wps="http://schemas.microsoft.com/office/word/2010/wordprocessingShape" mc:Ignorable="w14 wp14">
+<w:styles xmlns:mc="http://schemas.openxmlformats.org/markup-compatibility/2006" xmlns:r="http://schemas.openxmlformats.org/officeDocument/2006/relationships" xmlns:w="http://schemas.openxmlformats.org/wordprocessingml/2006/main" xmlns:w14="http://schemas.microsoft.com/office/word/2010/wordml" xmlns:w15="http://schemas.microsoft.com/office/word/2012/wordml" xmlns:w16cex="http://schemas.microsoft.com/office/word/2018/wordml/cex" xmlns:w16cid="http://schemas.microsoft.com/office/word/2016/wordml/cid" xmlns:w16="http://schemas.microsoft.com/office/word/2018/wordml" xmlns:w16sdtdh="http://schemas.microsoft.com/office/word/2020/wordml/sdtdatahash" xmlns:w16se="http://schemas.microsoft.com/office/word/2015/wordml/symex" mc:Ignorable="w14 w15 w16se w16cid w16 w16cex w16sdtdh">
   <w:docDefaults>
     <w:rPrDefault>
       <w:rPr>
@@ -1724,153 +1297,379 @@
       </w:pPr>
     </w:pPrDefault>
   </w:docDefaults>
-  <w:latentStyles w:defLockedState="0" w:defUIPriority="99" w:defSemiHidden="1" w:defUnhideWhenUsed="1" w:defQFormat="0" w:count="276">
-    <w:lsdException w:name="Normal" w:semiHidden="0" w:uiPriority="0" w:unhideWhenUsed="0" w:qFormat="1"/>
-    <w:lsdException w:name="heading 1" w:semiHidden="0" w:uiPriority="9" w:unhideWhenUsed="0" w:qFormat="1"/>
-    <w:lsdException w:name="heading 2" w:uiPriority="0" w:qFormat="1"/>
-    <w:lsdException w:name="heading 3" w:uiPriority="9" w:qFormat="1"/>
-    <w:lsdException w:name="heading 4" w:uiPriority="9" w:qFormat="1"/>
-    <w:lsdException w:name="heading 5" w:uiPriority="9" w:qFormat="1"/>
-    <w:lsdException w:name="heading 6" w:uiPriority="9" w:qFormat="1"/>
-    <w:lsdException w:name="heading 7" w:uiPriority="9" w:qFormat="1"/>
-    <w:lsdException w:name="heading 8" w:uiPriority="9" w:qFormat="1"/>
-    <w:lsdException w:name="heading 9" w:uiPriority="9" w:qFormat="1"/>
-    <w:lsdException w:name="toc 1" w:uiPriority="39"/>
-    <w:lsdException w:name="toc 2" w:uiPriority="39"/>
-    <w:lsdException w:name="toc 3" w:uiPriority="39"/>
-    <w:lsdException w:name="toc 4" w:uiPriority="39"/>
-    <w:lsdException w:name="toc 5" w:uiPriority="39"/>
-    <w:lsdException w:name="toc 6" w:uiPriority="39"/>
-    <w:lsdException w:name="toc 7" w:uiPriority="39"/>
-    <w:lsdException w:name="toc 8" w:uiPriority="39"/>
-    <w:lsdException w:name="toc 9" w:uiPriority="39"/>
-    <w:lsdException w:name="caption" w:uiPriority="35" w:qFormat="1"/>
-    <w:lsdException w:name="Title" w:semiHidden="0" w:uiPriority="10" w:unhideWhenUsed="0" w:qFormat="1"/>
-    <w:lsdException w:name="Default Paragraph Font" w:uiPriority="1"/>
-    <w:lsdException w:name="Subtitle" w:semiHidden="0" w:uiPriority="11" w:unhideWhenUsed="0" w:qFormat="1"/>
-    <w:lsdException w:name="Strong" w:semiHidden="0" w:uiPriority="22" w:unhideWhenUsed="0" w:qFormat="1"/>
-    <w:lsdException w:name="Emphasis" w:semiHidden="0" w:uiPriority="20" w:unhideWhenUsed="0" w:qFormat="1"/>
-    <w:lsdException w:name="Table Grid" w:semiHidden="0" w:uiPriority="39" w:unhideWhenUsed="0"/>
-    <w:lsdException w:name="Note Level 1" w:semiHidden="0" w:unhideWhenUsed="0"/>
-    <w:lsdException w:name="Note Level 2" w:semiHidden="0" w:unhideWhenUsed="0"/>
-    <w:lsdException w:name="Note Level 3" w:semiHidden="0" w:unhideWhenUsed="0"/>
-    <w:lsdException w:name="Note Level 4" w:semiHidden="0" w:unhideWhenUsed="0"/>
-    <w:lsdException w:name="Note Level 5" w:semiHidden="0" w:unhideWhenUsed="0"/>
-    <w:lsdException w:name="Note Level 6" w:semiHidden="0" w:unhideWhenUsed="0"/>
-    <w:lsdException w:name="Note Level 7" w:semiHidden="0" w:unhideWhenUsed="0"/>
-    <w:lsdException w:name="Note Level 8" w:semiHidden="0" w:unhideWhenUsed="0"/>
-    <w:lsdException w:name="Note Level 9" w:semiHidden="0" w:unhideWhenUsed="0"/>
-    <w:lsdException w:name="Placeholder Text" w:unhideWhenUsed="0"/>
-    <w:lsdException w:name="No Spacing" w:semiHidden="0" w:uiPriority="1" w:unhideWhenUsed="0" w:qFormat="1"/>
-    <w:lsdException w:name="Light Shading" w:semiHidden="0" w:uiPriority="60" w:unhideWhenUsed="0"/>
-    <w:lsdException w:name="Light List" w:semiHidden="0" w:uiPriority="61" w:unhideWhenUsed="0"/>
-    <w:lsdException w:name="Light Grid" w:semiHidden="0" w:uiPriority="62" w:unhideWhenUsed="0"/>
-    <w:lsdException w:name="Medium Shading 1" w:semiHidden="0" w:uiPriority="63" w:unhideWhenUsed="0"/>
-    <w:lsdException w:name="Medium Shading 2" w:semiHidden="0" w:uiPriority="64" w:unhideWhenUsed="0"/>
-    <w:lsdException w:name="Medium List 1" w:semiHidden="0" w:uiPriority="65" w:unhideWhenUsed="0"/>
-    <w:lsdException w:name="Medium List 2" w:semiHidden="0" w:uiPriority="66" w:unhideWhenUsed="0"/>
-    <w:lsdException w:name="Medium Grid 1" w:semiHidden="0" w:uiPriority="67" w:unhideWhenUsed="0"/>
-    <w:lsdException w:name="Medium Grid 2" w:semiHidden="0" w:uiPriority="68" w:unhideWhenUsed="0"/>
-    <w:lsdException w:name="Medium Grid 3" w:semiHidden="0" w:uiPriority="69" w:unhideWhenUsed="0"/>
-    <w:lsdException w:name="Dark List" w:semiHidden="0" w:uiPriority="70" w:unhideWhenUsed="0"/>
-    <w:lsdException w:name="Colorful Shading" w:semiHidden="0" w:uiPriority="71" w:unhideWhenUsed="0"/>
-    <w:lsdException w:name="Colorful List" w:semiHidden="0" w:uiPriority="72" w:unhideWhenUsed="0"/>
-    <w:lsdException w:name="Colorful Grid" w:semiHidden="0" w:uiPriority="73" w:unhideWhenUsed="0"/>
-    <w:lsdException w:name="Light Shading Accent 1" w:semiHidden="0" w:uiPriority="60" w:unhideWhenUsed="0"/>
-    <w:lsdException w:name="Light List Accent 1" w:semiHidden="0" w:uiPriority="61" w:unhideWhenUsed="0"/>
-    <w:lsdException w:name="Light Grid Accent 1" w:semiHidden="0" w:uiPriority="62" w:unhideWhenUsed="0"/>
-    <w:lsdException w:name="Medium Shading 1 Accent 1" w:semiHidden="0" w:uiPriority="63" w:unhideWhenUsed="0"/>
-    <w:lsdException w:name="Medium Shading 2 Accent 1" w:semiHidden="0" w:uiPriority="64" w:unhideWhenUsed="0"/>
-    <w:lsdException w:name="Medium List 1 Accent 1" w:semiHidden="0" w:uiPriority="65" w:unhideWhenUsed="0"/>
-    <w:lsdException w:name="Revision" w:unhideWhenUsed="0"/>
-    <w:lsdException w:name="List Paragraph" w:semiHidden="0" w:uiPriority="34" w:unhideWhenUsed="0" w:qFormat="1"/>
-    <w:lsdException w:name="Quote" w:semiHidden="0" w:uiPriority="29" w:unhideWhenUsed="0" w:qFormat="1"/>
-    <w:lsdException w:name="Intense Quote" w:semiHidden="0" w:uiPriority="30" w:unhideWhenUsed="0" w:qFormat="1"/>
-    <w:lsdException w:name="Medium List 2 Accent 1" w:semiHidden="0" w:uiPriority="66" w:unhideWhenUsed="0"/>
-    <w:lsdException w:name="Medium Grid 1 Accent 1" w:semiHidden="0" w:uiPriority="67" w:unhideWhenUsed="0"/>
-    <w:lsdException w:name="Medium Grid 2 Accent 1" w:semiHidden="0" w:uiPriority="68" w:unhideWhenUsed="0"/>
-    <w:lsdException w:name="Medium Grid 3 Accent 1" w:semiHidden="0" w:uiPriority="69" w:unhideWhenUsed="0"/>
-    <w:lsdException w:name="Dark List Accent 1" w:semiHidden="0" w:uiPriority="70" w:unhideWhenUsed="0"/>
-    <w:lsdException w:name="Colorful Shading Accent 1" w:semiHidden="0" w:uiPriority="71" w:unhideWhenUsed="0"/>
-    <w:lsdException w:name="Colorful List Accent 1" w:semiHidden="0" w:uiPriority="72" w:unhideWhenUsed="0"/>
-    <w:lsdException w:name="Colorful Grid Accent 1" w:semiHidden="0" w:uiPriority="73" w:unhideWhenUsed="0"/>
-    <w:lsdException w:name="Light Shading Accent 2" w:semiHidden="0" w:uiPriority="60" w:unhideWhenUsed="0"/>
-    <w:lsdException w:name="Light List Accent 2" w:semiHidden="0" w:uiPriority="61" w:unhideWhenUsed="0"/>
-    <w:lsdException w:name="Light Grid Accent 2" w:semiHidden="0" w:uiPriority="62" w:unhideWhenUsed="0"/>
-    <w:lsdException w:name="Medium Shading 1 Accent 2" w:semiHidden="0" w:uiPriority="63" w:unhideWhenUsed="0"/>
-    <w:lsdException w:name="Medium Shading 2 Accent 2" w:semiHidden="0" w:uiPriority="64" w:unhideWhenUsed="0"/>
-    <w:lsdException w:name="Medium List 1 Accent 2" w:semiHidden="0" w:uiPriority="65" w:unhideWhenUsed="0"/>
-    <w:lsdException w:name="Medium List 2 Accent 2" w:semiHidden="0" w:uiPriority="66" w:unhideWhenUsed="0"/>
-    <w:lsdException w:name="Medium Grid 1 Accent 2" w:semiHidden="0" w:uiPriority="67" w:unhideWhenUsed="0"/>
-    <w:lsdException w:name="Medium Grid 2 Accent 2" w:semiHidden="0" w:uiPriority="68" w:unhideWhenUsed="0"/>
-    <w:lsdException w:name="Medium Grid 3 Accent 2" w:semiHidden="0" w:uiPriority="69" w:unhideWhenUsed="0"/>
-    <w:lsdException w:name="Dark List Accent 2" w:semiHidden="0" w:uiPriority="70" w:unhideWhenUsed="0"/>
-    <w:lsdException w:name="Colorful Shading Accent 2" w:semiHidden="0" w:uiPriority="71" w:unhideWhenUsed="0"/>
-    <w:lsdException w:name="Colorful List Accent 2" w:semiHidden="0" w:uiPriority="72" w:unhideWhenUsed="0"/>
-    <w:lsdException w:name="Colorful Grid Accent 2" w:semiHidden="0" w:uiPriority="73" w:unhideWhenUsed="0"/>
-    <w:lsdException w:name="Light Shading Accent 3" w:semiHidden="0" w:uiPriority="60" w:unhideWhenUsed="0"/>
-    <w:lsdException w:name="Light List Accent 3" w:semiHidden="0" w:uiPriority="61" w:unhideWhenUsed="0"/>
-    <w:lsdException w:name="Light Grid Accent 3" w:semiHidden="0" w:uiPriority="62" w:unhideWhenUsed="0"/>
-    <w:lsdException w:name="Medium Shading 1 Accent 3" w:semiHidden="0" w:uiPriority="63" w:unhideWhenUsed="0"/>
-    <w:lsdException w:name="Medium Shading 2 Accent 3" w:semiHidden="0" w:uiPriority="64" w:unhideWhenUsed="0"/>
-    <w:lsdException w:name="Medium List 1 Accent 3" w:semiHidden="0" w:uiPriority="65" w:unhideWhenUsed="0"/>
-    <w:lsdException w:name="Medium List 2 Accent 3" w:semiHidden="0" w:uiPriority="66" w:unhideWhenUsed="0"/>
-    <w:lsdException w:name="Medium Grid 1 Accent 3" w:semiHidden="0" w:uiPriority="67" w:unhideWhenUsed="0"/>
-    <w:lsdException w:name="Medium Grid 2 Accent 3" w:semiHidden="0" w:uiPriority="68" w:unhideWhenUsed="0"/>
-    <w:lsdException w:name="Medium Grid 3 Accent 3" w:semiHidden="0" w:uiPriority="69" w:unhideWhenUsed="0"/>
-    <w:lsdException w:name="Dark List Accent 3" w:semiHidden="0" w:uiPriority="70" w:unhideWhenUsed="0"/>
-    <w:lsdException w:name="Colorful Shading Accent 3" w:semiHidden="0" w:uiPriority="71" w:unhideWhenUsed="0"/>
-    <w:lsdException w:name="Colorful List Accent 3" w:semiHidden="0" w:uiPriority="72" w:unhideWhenUsed="0"/>
-    <w:lsdException w:name="Colorful Grid Accent 3" w:semiHidden="0" w:uiPriority="73" w:unhideWhenUsed="0"/>
-    <w:lsdException w:name="Light Shading Accent 4" w:semiHidden="0" w:uiPriority="60" w:unhideWhenUsed="0"/>
-    <w:lsdException w:name="Light List Accent 4" w:semiHidden="0" w:uiPriority="61" w:unhideWhenUsed="0"/>
-    <w:lsdException w:name="Light Grid Accent 4" w:semiHidden="0" w:uiPriority="62" w:unhideWhenUsed="0"/>
-    <w:lsdException w:name="Medium Shading 1 Accent 4" w:semiHidden="0" w:uiPriority="63" w:unhideWhenUsed="0"/>
-    <w:lsdException w:name="Medium Shading 2 Accent 4" w:semiHidden="0" w:uiPriority="64" w:unhideWhenUsed="0"/>
-    <w:lsdException w:name="Medium List 1 Accent 4" w:semiHidden="0" w:uiPriority="65" w:unhideWhenUsed="0"/>
-    <w:lsdException w:name="Medium List 2 Accent 4" w:semiHidden="0" w:uiPriority="66" w:unhideWhenUsed="0"/>
-    <w:lsdException w:name="Medium Grid 1 Accent 4" w:semiHidden="0" w:uiPriority="67" w:unhideWhenUsed="0"/>
-    <w:lsdException w:name="Medium Grid 2 Accent 4" w:semiHidden="0" w:uiPriority="68" w:unhideWhenUsed="0"/>
-    <w:lsdException w:name="Medium Grid 3 Accent 4" w:semiHidden="0" w:uiPriority="69" w:unhideWhenUsed="0"/>
-    <w:lsdException w:name="Dark List Accent 4" w:semiHidden="0" w:uiPriority="70" w:unhideWhenUsed="0"/>
-    <w:lsdException w:name="Colorful Shading Accent 4" w:semiHidden="0" w:uiPriority="71" w:unhideWhenUsed="0"/>
-    <w:lsdException w:name="Colorful List Accent 4" w:semiHidden="0" w:uiPriority="72" w:unhideWhenUsed="0"/>
-    <w:lsdException w:name="Colorful Grid Accent 4" w:semiHidden="0" w:uiPriority="73" w:unhideWhenUsed="0"/>
-    <w:lsdException w:name="Light Shading Accent 5" w:semiHidden="0" w:uiPriority="60" w:unhideWhenUsed="0"/>
-    <w:lsdException w:name="Light List Accent 5" w:semiHidden="0" w:uiPriority="61" w:unhideWhenUsed="0"/>
-    <w:lsdException w:name="Light Grid Accent 5" w:semiHidden="0" w:uiPriority="62" w:unhideWhenUsed="0"/>
-    <w:lsdException w:name="Medium Shading 1 Accent 5" w:semiHidden="0" w:uiPriority="63" w:unhideWhenUsed="0"/>
-    <w:lsdException w:name="Medium Shading 2 Accent 5" w:semiHidden="0" w:uiPriority="64" w:unhideWhenUsed="0"/>
-    <w:lsdException w:name="Medium List 1 Accent 5" w:semiHidden="0" w:uiPriority="65" w:unhideWhenUsed="0"/>
-    <w:lsdException w:name="Medium List 2 Accent 5" w:semiHidden="0" w:uiPriority="66" w:unhideWhenUsed="0"/>
-    <w:lsdException w:name="Medium Grid 1 Accent 5" w:semiHidden="0" w:uiPriority="67" w:unhideWhenUsed="0"/>
-    <w:lsdException w:name="Medium Grid 2 Accent 5" w:semiHidden="0" w:uiPriority="68" w:unhideWhenUsed="0"/>
-    <w:lsdException w:name="Medium Grid 3 Accent 5" w:semiHidden="0" w:uiPriority="69" w:unhideWhenUsed="0"/>
-    <w:lsdException w:name="Dark List Accent 5" w:semiHidden="0" w:uiPriority="70" w:unhideWhenUsed="0"/>
-    <w:lsdException w:name="Colorful Shading Accent 5" w:semiHidden="0" w:uiPriority="71" w:unhideWhenUsed="0"/>
-    <w:lsdException w:name="Colorful List Accent 5" w:semiHidden="0" w:uiPriority="72" w:unhideWhenUsed="0"/>
-    <w:lsdException w:name="Colorful Grid Accent 5" w:semiHidden="0" w:uiPriority="73" w:unhideWhenUsed="0"/>
-    <w:lsdException w:name="Light Shading Accent 6" w:semiHidden="0" w:uiPriority="60" w:unhideWhenUsed="0"/>
-    <w:lsdException w:name="Light List Accent 6" w:semiHidden="0" w:uiPriority="61" w:unhideWhenUsed="0"/>
-    <w:lsdException w:name="Light Grid Accent 6" w:semiHidden="0" w:uiPriority="62" w:unhideWhenUsed="0"/>
-    <w:lsdException w:name="Medium Shading 1 Accent 6" w:semiHidden="0" w:uiPriority="63" w:unhideWhenUsed="0"/>
-    <w:lsdException w:name="Medium Shading 2 Accent 6" w:semiHidden="0" w:uiPriority="64" w:unhideWhenUsed="0"/>
-    <w:lsdException w:name="Medium List 1 Accent 6" w:semiHidden="0" w:uiPriority="65" w:unhideWhenUsed="0"/>
-    <w:lsdException w:name="Medium List 2 Accent 6" w:semiHidden="0" w:uiPriority="66" w:unhideWhenUsed="0"/>
-    <w:lsdException w:name="Medium Grid 1 Accent 6" w:semiHidden="0" w:uiPriority="67" w:unhideWhenUsed="0"/>
-    <w:lsdException w:name="Medium Grid 2 Accent 6" w:semiHidden="0" w:uiPriority="68" w:unhideWhenUsed="0"/>
-    <w:lsdException w:name="Medium Grid 3 Accent 6" w:semiHidden="0" w:uiPriority="69" w:unhideWhenUsed="0"/>
-    <w:lsdException w:name="Dark List Accent 6" w:semiHidden="0" w:uiPriority="70" w:unhideWhenUsed="0"/>
-    <w:lsdException w:name="Colorful Shading Accent 6" w:semiHidden="0" w:uiPriority="71" w:unhideWhenUsed="0"/>
-    <w:lsdException w:name="Colorful List Accent 6" w:semiHidden="0" w:uiPriority="72" w:unhideWhenUsed="0"/>
-    <w:lsdException w:name="Colorful Grid Accent 6" w:semiHidden="0" w:uiPriority="73" w:unhideWhenUsed="0"/>
-    <w:lsdException w:name="Subtle Emphasis" w:semiHidden="0" w:uiPriority="19" w:unhideWhenUsed="0" w:qFormat="1"/>
-    <w:lsdException w:name="Intense Emphasis" w:semiHidden="0" w:uiPriority="21" w:unhideWhenUsed="0" w:qFormat="1"/>
-    <w:lsdException w:name="Subtle Reference" w:semiHidden="0" w:uiPriority="31" w:unhideWhenUsed="0" w:qFormat="1"/>
-    <w:lsdException w:name="Intense Reference" w:semiHidden="0" w:uiPriority="32" w:unhideWhenUsed="0" w:qFormat="1"/>
-    <w:lsdException w:name="Book Title" w:semiHidden="0" w:uiPriority="33" w:unhideWhenUsed="0" w:qFormat="1"/>
-    <w:lsdException w:name="Bibliography" w:uiPriority="37"/>
-    <w:lsdException w:name="TOC Heading" w:uiPriority="39" w:qFormat="1"/>
+  <w:latentStyles w:defLockedState="0" w:defUIPriority="99" w:defSemiHidden="0" w:defUnhideWhenUsed="0" w:defQFormat="0" w:count="376">
+    <w:lsdException w:name="Normal" w:uiPriority="0" w:qFormat="1"/>
+    <w:lsdException w:name="heading 1" w:uiPriority="9" w:qFormat="1"/>
+    <w:lsdException w:name="heading 2" w:semiHidden="1" w:uiPriority="0" w:unhideWhenUsed="1" w:qFormat="1"/>
+    <w:lsdException w:name="heading 3" w:semiHidden="1" w:uiPriority="9" w:unhideWhenUsed="1" w:qFormat="1"/>
+    <w:lsdException w:name="heading 4" w:semiHidden="1" w:uiPriority="9" w:unhideWhenUsed="1" w:qFormat="1"/>
+    <w:lsdException w:name="heading 5" w:semiHidden="1" w:uiPriority="9" w:unhideWhenUsed="1" w:qFormat="1"/>
+    <w:lsdException w:name="heading 6" w:semiHidden="1" w:uiPriority="9" w:unhideWhenUsed="1" w:qFormat="1"/>
+    <w:lsdException w:name="heading 7" w:semiHidden="1" w:uiPriority="9" w:unhideWhenUsed="1" w:qFormat="1"/>
+    <w:lsdException w:name="heading 8" w:semiHidden="1" w:uiPriority="9" w:unhideWhenUsed="1" w:qFormat="1"/>
+    <w:lsdException w:name="heading 9" w:semiHidden="1" w:uiPriority="9" w:unhideWhenUsed="1" w:qFormat="1"/>
+    <w:lsdException w:name="index 1" w:semiHidden="1" w:unhideWhenUsed="1"/>
+    <w:lsdException w:name="index 2" w:semiHidden="1" w:unhideWhenUsed="1"/>
+    <w:lsdException w:name="index 3" w:semiHidden="1" w:unhideWhenUsed="1"/>
+    <w:lsdException w:name="index 4" w:semiHidden="1" w:unhideWhenUsed="1"/>
+    <w:lsdException w:name="index 5" w:semiHidden="1" w:unhideWhenUsed="1"/>
+    <w:lsdException w:name="index 6" w:semiHidden="1" w:unhideWhenUsed="1"/>
+    <w:lsdException w:name="index 7" w:semiHidden="1" w:unhideWhenUsed="1"/>
+    <w:lsdException w:name="index 8" w:semiHidden="1" w:unhideWhenUsed="1"/>
+    <w:lsdException w:name="index 9" w:semiHidden="1" w:unhideWhenUsed="1"/>
+    <w:lsdException w:name="toc 1" w:semiHidden="1" w:uiPriority="39" w:unhideWhenUsed="1"/>
+    <w:lsdException w:name="toc 2" w:semiHidden="1" w:uiPriority="39" w:unhideWhenUsed="1"/>
+    <w:lsdException w:name="toc 3" w:semiHidden="1" w:uiPriority="39" w:unhideWhenUsed="1"/>
+    <w:lsdException w:name="toc 4" w:semiHidden="1" w:uiPriority="39" w:unhideWhenUsed="1"/>
+    <w:lsdException w:name="toc 5" w:semiHidden="1" w:uiPriority="39" w:unhideWhenUsed="1"/>
+    <w:lsdException w:name="toc 6" w:semiHidden="1" w:uiPriority="39" w:unhideWhenUsed="1"/>
+    <w:lsdException w:name="toc 7" w:semiHidden="1" w:uiPriority="39" w:unhideWhenUsed="1"/>
+    <w:lsdException w:name="toc 8" w:semiHidden="1" w:uiPriority="39" w:unhideWhenUsed="1"/>
+    <w:lsdException w:name="toc 9" w:semiHidden="1" w:uiPriority="39" w:unhideWhenUsed="1"/>
+    <w:lsdException w:name="Normal Indent" w:semiHidden="1" w:unhideWhenUsed="1"/>
+    <w:lsdException w:name="footnote text" w:semiHidden="1" w:unhideWhenUsed="1"/>
+    <w:lsdException w:name="annotation text" w:semiHidden="1" w:unhideWhenUsed="1"/>
+    <w:lsdException w:name="header" w:semiHidden="1" w:unhideWhenUsed="1"/>
+    <w:lsdException w:name="footer" w:semiHidden="1" w:unhideWhenUsed="1"/>
+    <w:lsdException w:name="index heading" w:semiHidden="1" w:unhideWhenUsed="1"/>
+    <w:lsdException w:name="caption" w:semiHidden="1" w:uiPriority="35" w:unhideWhenUsed="1" w:qFormat="1"/>
+    <w:lsdException w:name="table of figures" w:semiHidden="1" w:unhideWhenUsed="1"/>
+    <w:lsdException w:name="envelope address" w:semiHidden="1" w:unhideWhenUsed="1"/>
+    <w:lsdException w:name="envelope return" w:semiHidden="1" w:unhideWhenUsed="1"/>
+    <w:lsdException w:name="footnote reference" w:semiHidden="1" w:unhideWhenUsed="1"/>
+    <w:lsdException w:name="annotation reference" w:semiHidden="1" w:unhideWhenUsed="1"/>
+    <w:lsdException w:name="line number" w:semiHidden="1" w:unhideWhenUsed="1"/>
+    <w:lsdException w:name="page number" w:semiHidden="1" w:unhideWhenUsed="1"/>
+    <w:lsdException w:name="endnote reference" w:semiHidden="1" w:unhideWhenUsed="1"/>
+    <w:lsdException w:name="endnote text" w:semiHidden="1" w:unhideWhenUsed="1"/>
+    <w:lsdException w:name="table of authorities" w:semiHidden="1" w:unhideWhenUsed="1"/>
+    <w:lsdException w:name="macro" w:semiHidden="1" w:unhideWhenUsed="1"/>
+    <w:lsdException w:name="toa heading" w:semiHidden="1" w:unhideWhenUsed="1"/>
+    <w:lsdException w:name="List" w:semiHidden="1" w:unhideWhenUsed="1"/>
+    <w:lsdException w:name="List Bullet" w:semiHidden="1" w:unhideWhenUsed="1"/>
+    <w:lsdException w:name="List Number" w:semiHidden="1" w:unhideWhenUsed="1"/>
+    <w:lsdException w:name="List 2" w:semiHidden="1" w:unhideWhenUsed="1"/>
+    <w:lsdException w:name="List 3" w:semiHidden="1" w:unhideWhenUsed="1"/>
+    <w:lsdException w:name="List 4" w:semiHidden="1" w:unhideWhenUsed="1"/>
+    <w:lsdException w:name="List 5" w:semiHidden="1" w:unhideWhenUsed="1"/>
+    <w:lsdException w:name="List Bullet 2" w:semiHidden="1" w:unhideWhenUsed="1"/>
+    <w:lsdException w:name="List Bullet 3" w:semiHidden="1" w:unhideWhenUsed="1"/>
+    <w:lsdException w:name="List Bullet 4" w:semiHidden="1" w:unhideWhenUsed="1"/>
+    <w:lsdException w:name="List Bullet 5" w:semiHidden="1" w:unhideWhenUsed="1"/>
+    <w:lsdException w:name="List Number 2" w:semiHidden="1" w:unhideWhenUsed="1"/>
+    <w:lsdException w:name="List Number 3" w:semiHidden="1" w:unhideWhenUsed="1"/>
+    <w:lsdException w:name="List Number 4" w:semiHidden="1" w:unhideWhenUsed="1"/>
+    <w:lsdException w:name="List Number 5" w:semiHidden="1" w:unhideWhenUsed="1"/>
+    <w:lsdException w:name="Title" w:uiPriority="10" w:qFormat="1"/>
+    <w:lsdException w:name="Closing" w:semiHidden="1" w:unhideWhenUsed="1"/>
+    <w:lsdException w:name="Signature" w:semiHidden="1" w:unhideWhenUsed="1"/>
+    <w:lsdException w:name="Default Paragraph Font" w:semiHidden="1" w:uiPriority="1" w:unhideWhenUsed="1"/>
+    <w:lsdException w:name="Body Text" w:semiHidden="1" w:unhideWhenUsed="1"/>
+    <w:lsdException w:name="Body Text Indent" w:semiHidden="1" w:unhideWhenUsed="1"/>
+    <w:lsdException w:name="List Continue" w:semiHidden="1" w:unhideWhenUsed="1"/>
+    <w:lsdException w:name="List Continue 2" w:semiHidden="1" w:unhideWhenUsed="1"/>
+    <w:lsdException w:name="List Continue 3" w:semiHidden="1" w:unhideWhenUsed="1"/>
+    <w:lsdException w:name="List Continue 4" w:semiHidden="1" w:unhideWhenUsed="1"/>
+    <w:lsdException w:name="List Continue 5" w:semiHidden="1" w:unhideWhenUsed="1"/>
+    <w:lsdException w:name="Message Header" w:semiHidden="1" w:unhideWhenUsed="1"/>
+    <w:lsdException w:name="Subtitle" w:uiPriority="11" w:qFormat="1"/>
+    <w:lsdException w:name="Salutation" w:semiHidden="1" w:unhideWhenUsed="1"/>
+    <w:lsdException w:name="Date" w:semiHidden="1" w:unhideWhenUsed="1"/>
+    <w:lsdException w:name="Body Text First Indent" w:semiHidden="1" w:unhideWhenUsed="1"/>
+    <w:lsdException w:name="Body Text First Indent 2" w:semiHidden="1" w:unhideWhenUsed="1"/>
+    <w:lsdException w:name="Note Heading" w:semiHidden="1" w:unhideWhenUsed="1"/>
+    <w:lsdException w:name="Body Text 2" w:semiHidden="1" w:unhideWhenUsed="1"/>
+    <w:lsdException w:name="Body Text 3" w:semiHidden="1" w:unhideWhenUsed="1"/>
+    <w:lsdException w:name="Body Text Indent 2" w:semiHidden="1" w:unhideWhenUsed="1"/>
+    <w:lsdException w:name="Body Text Indent 3" w:semiHidden="1" w:unhideWhenUsed="1"/>
+    <w:lsdException w:name="Block Text" w:semiHidden="1" w:unhideWhenUsed="1"/>
+    <w:lsdException w:name="Hyperlink" w:semiHidden="1" w:unhideWhenUsed="1"/>
+    <w:lsdException w:name="FollowedHyperlink" w:semiHidden="1" w:unhideWhenUsed="1"/>
+    <w:lsdException w:name="Strong" w:uiPriority="22" w:qFormat="1"/>
+    <w:lsdException w:name="Emphasis" w:uiPriority="20" w:qFormat="1"/>
+    <w:lsdException w:name="Document Map" w:semiHidden="1" w:unhideWhenUsed="1"/>
+    <w:lsdException w:name="Plain Text" w:semiHidden="1" w:unhideWhenUsed="1"/>
+    <w:lsdException w:name="E-mail Signature" w:semiHidden="1" w:unhideWhenUsed="1"/>
+    <w:lsdException w:name="HTML Top of Form" w:semiHidden="1" w:unhideWhenUsed="1"/>
+    <w:lsdException w:name="HTML Bottom of Form" w:semiHidden="1" w:unhideWhenUsed="1"/>
+    <w:lsdException w:name="Normal (Web)" w:semiHidden="1" w:unhideWhenUsed="1"/>
+    <w:lsdException w:name="HTML Acronym" w:semiHidden="1" w:unhideWhenUsed="1"/>
+    <w:lsdException w:name="HTML Address" w:semiHidden="1" w:unhideWhenUsed="1"/>
+    <w:lsdException w:name="HTML Cite" w:semiHidden="1" w:unhideWhenUsed="1"/>
+    <w:lsdException w:name="HTML Code" w:semiHidden="1" w:unhideWhenUsed="1"/>
+    <w:lsdException w:name="HTML Definition" w:semiHidden="1" w:unhideWhenUsed="1"/>
+    <w:lsdException w:name="HTML Keyboard" w:semiHidden="1" w:unhideWhenUsed="1"/>
+    <w:lsdException w:name="HTML Preformatted" w:semiHidden="1" w:unhideWhenUsed="1"/>
+    <w:lsdException w:name="HTML Sample" w:semiHidden="1" w:unhideWhenUsed="1"/>
+    <w:lsdException w:name="HTML Typewriter" w:semiHidden="1" w:unhideWhenUsed="1"/>
+    <w:lsdException w:name="HTML Variable" w:semiHidden="1" w:unhideWhenUsed="1"/>
+    <w:lsdException w:name="Normal Table" w:semiHidden="1" w:unhideWhenUsed="1"/>
+    <w:lsdException w:name="annotation subject" w:semiHidden="1" w:unhideWhenUsed="1"/>
+    <w:lsdException w:name="No List" w:semiHidden="1" w:unhideWhenUsed="1"/>
+    <w:lsdException w:name="Outline List 1" w:semiHidden="1" w:unhideWhenUsed="1"/>
+    <w:lsdException w:name="Outline List 2" w:semiHidden="1" w:unhideWhenUsed="1"/>
+    <w:lsdException w:name="Outline List 3" w:semiHidden="1" w:unhideWhenUsed="1"/>
+    <w:lsdException w:name="Table Simple 1" w:semiHidden="1" w:unhideWhenUsed="1"/>
+    <w:lsdException w:name="Table Simple 2" w:semiHidden="1" w:unhideWhenUsed="1"/>
+    <w:lsdException w:name="Table Simple 3" w:semiHidden="1" w:unhideWhenUsed="1"/>
+    <w:lsdException w:name="Table Classic 1" w:semiHidden="1" w:unhideWhenUsed="1"/>
+    <w:lsdException w:name="Table Classic 2" w:semiHidden="1" w:unhideWhenUsed="1"/>
+    <w:lsdException w:name="Table Classic 3" w:semiHidden="1" w:unhideWhenUsed="1"/>
+    <w:lsdException w:name="Table Classic 4" w:semiHidden="1" w:unhideWhenUsed="1"/>
+    <w:lsdException w:name="Table Colorful 1" w:semiHidden="1" w:unhideWhenUsed="1"/>
+    <w:lsdException w:name="Table Colorful 2" w:semiHidden="1" w:unhideWhenUsed="1"/>
+    <w:lsdException w:name="Table Colorful 3" w:semiHidden="1" w:unhideWhenUsed="1"/>
+    <w:lsdException w:name="Table Columns 1" w:semiHidden="1" w:unhideWhenUsed="1"/>
+    <w:lsdException w:name="Table Columns 2" w:semiHidden="1" w:unhideWhenUsed="1"/>
+    <w:lsdException w:name="Table Columns 3" w:semiHidden="1" w:unhideWhenUsed="1"/>
+    <w:lsdException w:name="Table Columns 4" w:semiHidden="1" w:unhideWhenUsed="1"/>
+    <w:lsdException w:name="Table Columns 5" w:semiHidden="1" w:unhideWhenUsed="1"/>
+    <w:lsdException w:name="Table Grid 1" w:semiHidden="1" w:unhideWhenUsed="1"/>
+    <w:lsdException w:name="Table Grid 2" w:semiHidden="1" w:unhideWhenUsed="1"/>
+    <w:lsdException w:name="Table Grid 3" w:semiHidden="1" w:unhideWhenUsed="1"/>
+    <w:lsdException w:name="Table Grid 4" w:semiHidden="1" w:unhideWhenUsed="1"/>
+    <w:lsdException w:name="Table Grid 5" w:semiHidden="1" w:unhideWhenUsed="1"/>
+    <w:lsdException w:name="Table Grid 6" w:semiHidden="1" w:unhideWhenUsed="1"/>
+    <w:lsdException w:name="Table Grid 7" w:semiHidden="1" w:unhideWhenUsed="1"/>
+    <w:lsdException w:name="Table Grid 8" w:semiHidden="1" w:unhideWhenUsed="1"/>
+    <w:lsdException w:name="Table List 1" w:semiHidden="1" w:unhideWhenUsed="1"/>
+    <w:lsdException w:name="Table List 2" w:semiHidden="1" w:unhideWhenUsed="1"/>
+    <w:lsdException w:name="Table List 3" w:semiHidden="1" w:unhideWhenUsed="1"/>
+    <w:lsdException w:name="Table List 4" w:semiHidden="1" w:unhideWhenUsed="1"/>
+    <w:lsdException w:name="Table List 5" w:semiHidden="1" w:unhideWhenUsed="1"/>
+    <w:lsdException w:name="Table List 6" w:semiHidden="1" w:unhideWhenUsed="1"/>
+    <w:lsdException w:name="Table List 7" w:semiHidden="1" w:unhideWhenUsed="1"/>
+    <w:lsdException w:name="Table List 8" w:semiHidden="1" w:unhideWhenUsed="1"/>
+    <w:lsdException w:name="Table 3D effects 1" w:semiHidden="1" w:unhideWhenUsed="1"/>
+    <w:lsdException w:name="Table 3D effects 2" w:semiHidden="1" w:unhideWhenUsed="1"/>
+    <w:lsdException w:name="Table 3D effects 3" w:semiHidden="1" w:unhideWhenUsed="1"/>
+    <w:lsdException w:name="Table Contemporary" w:semiHidden="1" w:unhideWhenUsed="1"/>
+    <w:lsdException w:name="Table Elegant" w:semiHidden="1" w:unhideWhenUsed="1"/>
+    <w:lsdException w:name="Table Professional" w:semiHidden="1" w:unhideWhenUsed="1"/>
+    <w:lsdException w:name="Table Subtle 1" w:semiHidden="1" w:unhideWhenUsed="1"/>
+    <w:lsdException w:name="Table Subtle 2" w:semiHidden="1" w:unhideWhenUsed="1"/>
+    <w:lsdException w:name="Table Web 1" w:semiHidden="1" w:unhideWhenUsed="1"/>
+    <w:lsdException w:name="Table Web 2" w:semiHidden="1" w:unhideWhenUsed="1"/>
+    <w:lsdException w:name="Table Web 3" w:semiHidden="1" w:unhideWhenUsed="1"/>
+    <w:lsdException w:name="Balloon Text" w:semiHidden="1" w:unhideWhenUsed="1"/>
+    <w:lsdException w:name="Table Grid" w:uiPriority="39"/>
+    <w:lsdException w:name="Table Theme" w:semiHidden="1" w:unhideWhenUsed="1"/>
+    <w:lsdException w:name="Placeholder Text" w:semiHidden="1"/>
+    <w:lsdException w:name="No Spacing" w:uiPriority="1" w:qFormat="1"/>
+    <w:lsdException w:name="Light Shading" w:uiPriority="60"/>
+    <w:lsdException w:name="Light List" w:uiPriority="61"/>
+    <w:lsdException w:name="Light Grid" w:uiPriority="62"/>
+    <w:lsdException w:name="Medium Shading 1" w:uiPriority="63"/>
+    <w:lsdException w:name="Medium Shading 2" w:uiPriority="64"/>
+    <w:lsdException w:name="Medium List 1" w:uiPriority="65"/>
+    <w:lsdException w:name="Medium List 2" w:uiPriority="66"/>
+    <w:lsdException w:name="Medium Grid 1" w:uiPriority="67"/>
+    <w:lsdException w:name="Medium Grid 2" w:uiPriority="68"/>
+    <w:lsdException w:name="Medium Grid 3" w:uiPriority="69"/>
+    <w:lsdException w:name="Dark List" w:uiPriority="70"/>
+    <w:lsdException w:name="Colorful Shading" w:uiPriority="71"/>
+    <w:lsdException w:name="Colorful List" w:uiPriority="72"/>
+    <w:lsdException w:name="Colorful Grid" w:uiPriority="73"/>
+    <w:lsdException w:name="Light Shading Accent 1" w:uiPriority="60"/>
+    <w:lsdException w:name="Light List Accent 1" w:uiPriority="61"/>
+    <w:lsdException w:name="Light Grid Accent 1" w:uiPriority="62"/>
+    <w:lsdException w:name="Medium Shading 1 Accent 1" w:uiPriority="63"/>
+    <w:lsdException w:name="Medium Shading 2 Accent 1" w:uiPriority="64"/>
+    <w:lsdException w:name="Medium List 1 Accent 1" w:uiPriority="65"/>
+    <w:lsdException w:name="Revision" w:semiHidden="1"/>
+    <w:lsdException w:name="List Paragraph" w:uiPriority="34" w:qFormat="1"/>
+    <w:lsdException w:name="Quote" w:uiPriority="29" w:qFormat="1"/>
+    <w:lsdException w:name="Intense Quote" w:uiPriority="30" w:qFormat="1"/>
+    <w:lsdException w:name="Medium List 2 Accent 1" w:uiPriority="66"/>
+    <w:lsdException w:name="Medium Grid 1 Accent 1" w:uiPriority="67"/>
+    <w:lsdException w:name="Medium Grid 2 Accent 1" w:uiPriority="68"/>
+    <w:lsdException w:name="Medium Grid 3 Accent 1" w:uiPriority="69"/>
+    <w:lsdException w:name="Dark List Accent 1" w:uiPriority="70"/>
+    <w:lsdException w:name="Colorful Shading Accent 1" w:uiPriority="71"/>
+    <w:lsdException w:name="Colorful List Accent 1" w:uiPriority="72"/>
+    <w:lsdException w:name="Colorful Grid Accent 1" w:uiPriority="73"/>
+    <w:lsdException w:name="Light Shading Accent 2" w:uiPriority="60"/>
+    <w:lsdException w:name="Light List Accent 2" w:uiPriority="61"/>
+    <w:lsdException w:name="Light Grid Accent 2" w:uiPriority="62"/>
+    <w:lsdException w:name="Medium Shading 1 Accent 2" w:uiPriority="63"/>
+    <w:lsdException w:name="Medium Shading 2 Accent 2" w:uiPriority="64"/>
+    <w:lsdException w:name="Medium List 1 Accent 2" w:uiPriority="65"/>
+    <w:lsdException w:name="Medium List 2 Accent 2" w:uiPriority="66"/>
+    <w:lsdException w:name="Medium Grid 1 Accent 2" w:uiPriority="67"/>
+    <w:lsdException w:name="Medium Grid 2 Accent 2" w:uiPriority="68"/>
+    <w:lsdException w:name="Medium Grid 3 Accent 2" w:uiPriority="69"/>
+    <w:lsdException w:name="Dark List Accent 2" w:uiPriority="70"/>
+    <w:lsdException w:name="Colorful Shading Accent 2" w:uiPriority="71"/>
+    <w:lsdException w:name="Colorful List Accent 2" w:uiPriority="72"/>
+    <w:lsdException w:name="Colorful Grid Accent 2" w:uiPriority="73"/>
+    <w:lsdException w:name="Light Shading Accent 3" w:uiPriority="60"/>
+    <w:lsdException w:name="Light List Accent 3" w:uiPriority="61"/>
+    <w:lsdException w:name="Light Grid Accent 3" w:uiPriority="62"/>
+    <w:lsdException w:name="Medium Shading 1 Accent 3" w:uiPriority="63"/>
+    <w:lsdException w:name="Medium Shading 2 Accent 3" w:uiPriority="64"/>
+    <w:lsdException w:name="Medium List 1 Accent 3" w:uiPriority="65"/>
+    <w:lsdException w:name="Medium List 2 Accent 3" w:uiPriority="66"/>
+    <w:lsdException w:name="Medium Grid 1 Accent 3" w:uiPriority="67"/>
+    <w:lsdException w:name="Medium Grid 2 Accent 3" w:uiPriority="68"/>
+    <w:lsdException w:name="Medium Grid 3 Accent 3" w:uiPriority="69"/>
+    <w:lsdException w:name="Dark List Accent 3" w:uiPriority="70"/>
+    <w:lsdException w:name="Colorful Shading Accent 3" w:uiPriority="71"/>
+    <w:lsdException w:name="Colorful List Accent 3" w:uiPriority="72"/>
+    <w:lsdException w:name="Colorful Grid Accent 3" w:uiPriority="73"/>
+    <w:lsdException w:name="Light Shading Accent 4" w:uiPriority="60"/>
+    <w:lsdException w:name="Light List Accent 4" w:uiPriority="61"/>
+    <w:lsdException w:name="Light Grid Accent 4" w:uiPriority="62"/>
+    <w:lsdException w:name="Medium Shading 1 Accent 4" w:uiPriority="63"/>
+    <w:lsdException w:name="Medium Shading 2 Accent 4" w:uiPriority="64"/>
+    <w:lsdException w:name="Medium List 1 Accent 4" w:uiPriority="65"/>
+    <w:lsdException w:name="Medium List 2 Accent 4" w:uiPriority="66"/>
+    <w:lsdException w:name="Medium Grid 1 Accent 4" w:uiPriority="67"/>
+    <w:lsdException w:name="Medium Grid 2 Accent 4" w:uiPriority="68"/>
+    <w:lsdException w:name="Medium Grid 3 Accent 4" w:uiPriority="69"/>
+    <w:lsdException w:name="Dark List Accent 4" w:uiPriority="70"/>
+    <w:lsdException w:name="Colorful Shading Accent 4" w:uiPriority="71"/>
+    <w:lsdException w:name="Colorful List Accent 4" w:uiPriority="72"/>
+    <w:lsdException w:name="Colorful Grid Accent 4" w:uiPriority="73"/>
+    <w:lsdException w:name="Light Shading Accent 5" w:uiPriority="60"/>
+    <w:lsdException w:name="Light List Accent 5" w:uiPriority="61"/>
+    <w:lsdException w:name="Light Grid Accent 5" w:uiPriority="62"/>
+    <w:lsdException w:name="Medium Shading 1 Accent 5" w:uiPriority="63"/>
+    <w:lsdException w:name="Medium Shading 2 Accent 5" w:uiPriority="64"/>
+    <w:lsdException w:name="Medium List 1 Accent 5" w:uiPriority="65"/>
+    <w:lsdException w:name="Medium List 2 Accent 5" w:uiPriority="66"/>
+    <w:lsdException w:name="Medium Grid 1 Accent 5" w:uiPriority="67"/>
+    <w:lsdException w:name="Medium Grid 2 Accent 5" w:uiPriority="68"/>
+    <w:lsdException w:name="Medium Grid 3 Accent 5" w:uiPriority="69"/>
+    <w:lsdException w:name="Dark List Accent 5" w:uiPriority="70"/>
+    <w:lsdException w:name="Colorful Shading Accent 5" w:uiPriority="71"/>
+    <w:lsdException w:name="Colorful List Accent 5" w:uiPriority="72"/>
+    <w:lsdException w:name="Colorful Grid Accent 5" w:uiPriority="73"/>
+    <w:lsdException w:name="Light Shading Accent 6" w:uiPriority="60"/>
+    <w:lsdException w:name="Light List Accent 6" w:uiPriority="61"/>
+    <w:lsdException w:name="Light Grid Accent 6" w:uiPriority="62"/>
+    <w:lsdException w:name="Medium Shading 1 Accent 6" w:uiPriority="63"/>
+    <w:lsdException w:name="Medium Shading 2 Accent 6" w:uiPriority="64"/>
+    <w:lsdException w:name="Medium List 1 Accent 6" w:uiPriority="65"/>
+    <w:lsdException w:name="Medium List 2 Accent 6" w:uiPriority="66"/>
+    <w:lsdException w:name="Medium Grid 1 Accent 6" w:uiPriority="67"/>
+    <w:lsdException w:name="Medium Grid 2 Accent 6" w:uiPriority="68"/>
+    <w:lsdException w:name="Medium Grid 3 Accent 6" w:uiPriority="69"/>
+    <w:lsdException w:name="Dark List Accent 6" w:uiPriority="70"/>
+    <w:lsdException w:name="Colorful Shading Accent 6" w:uiPriority="71"/>
+    <w:lsdException w:name="Colorful List Accent 6" w:uiPriority="72"/>
+    <w:lsdException w:name="Colorful Grid Accent 6" w:uiPriority="73"/>
+    <w:lsdException w:name="Subtle Emphasis" w:uiPriority="19" w:qFormat="1"/>
+    <w:lsdException w:name="Intense Emphasis" w:uiPriority="21" w:qFormat="1"/>
+    <w:lsdException w:name="Subtle Reference" w:uiPriority="31" w:qFormat="1"/>
+    <w:lsdException w:name="Intense Reference" w:uiPriority="32" w:qFormat="1"/>
+    <w:lsdException w:name="Book Title" w:uiPriority="33" w:qFormat="1"/>
+    <w:lsdException w:name="Bibliography" w:semiHidden="1" w:uiPriority="37" w:unhideWhenUsed="1"/>
+    <w:lsdException w:name="TOC Heading" w:semiHidden="1" w:uiPriority="39" w:unhideWhenUsed="1" w:qFormat="1"/>
+    <w:lsdException w:name="Plain Table 5" w:semiHidden="1" w:unhideWhenUsed="1"/>
+    <w:lsdException w:name="Grid Table Light" w:semiHidden="1" w:unhideWhenUsed="1"/>
+    <w:lsdException w:name="Grid Table 1 Light" w:semiHidden="1" w:unhideWhenUsed="1"/>
+    <w:lsdException w:name="Grid Table 2" w:semiHidden="1" w:unhideWhenUsed="1"/>
+    <w:lsdException w:name="Grid Table 3" w:semiHidden="1" w:unhideWhenUsed="1"/>
+    <w:lsdException w:name="Grid Table 4" w:uiPriority="49"/>
+    <w:lsdException w:name="Grid Table 5 Dark" w:uiPriority="50"/>
+    <w:lsdException w:name="Grid Table 6 Colorful" w:uiPriority="51"/>
+    <w:lsdException w:name="Grid Table 7 Colorful" w:uiPriority="52"/>
+    <w:lsdException w:name="Grid Table 1 Light Accent 1" w:uiPriority="46"/>
+    <w:lsdException w:name="Grid Table 2 Accent 1" w:uiPriority="47"/>
+    <w:lsdException w:name="Grid Table 3 Accent 1" w:uiPriority="48"/>
+    <w:lsdException w:name="Grid Table 4 Accent 1" w:uiPriority="49"/>
+    <w:lsdException w:name="Grid Table 5 Dark Accent 1" w:uiPriority="50"/>
+    <w:lsdException w:name="Grid Table 6 Colorful Accent 1" w:uiPriority="51"/>
+    <w:lsdException w:name="Grid Table 7 Colorful Accent 1" w:uiPriority="52"/>
+    <w:lsdException w:name="Grid Table 1 Light Accent 2" w:uiPriority="46"/>
+    <w:lsdException w:name="Grid Table 2 Accent 2" w:uiPriority="47"/>
+    <w:lsdException w:name="Grid Table 3 Accent 2" w:uiPriority="48"/>
+    <w:lsdException w:name="Grid Table 4 Accent 2" w:uiPriority="49"/>
+    <w:lsdException w:name="Grid Table 5 Dark Accent 2" w:uiPriority="50"/>
+    <w:lsdException w:name="Grid Table 6 Colorful Accent 2" w:uiPriority="51"/>
+    <w:lsdException w:name="Grid Table 7 Colorful Accent 2" w:uiPriority="52"/>
+    <w:lsdException w:name="Grid Table 1 Light Accent 3" w:uiPriority="46"/>
+    <w:lsdException w:name="Grid Table 2 Accent 3" w:uiPriority="47"/>
+    <w:lsdException w:name="Grid Table 3 Accent 3" w:uiPriority="48"/>
+    <w:lsdException w:name="Grid Table 4 Accent 3" w:uiPriority="49"/>
+    <w:lsdException w:name="Grid Table 5 Dark Accent 3" w:uiPriority="50"/>
+    <w:lsdException w:name="Grid Table 6 Colorful Accent 3" w:uiPriority="51"/>
+    <w:lsdException w:name="Grid Table 7 Colorful Accent 3" w:uiPriority="52"/>
+    <w:lsdException w:name="Grid Table 1 Light Accent 4" w:uiPriority="46"/>
+    <w:lsdException w:name="Grid Table 2 Accent 4" w:uiPriority="47"/>
+    <w:lsdException w:name="Grid Table 3 Accent 4" w:uiPriority="48"/>
+    <w:lsdException w:name="Grid Table 4 Accent 4" w:uiPriority="49"/>
+    <w:lsdException w:name="Grid Table 5 Dark Accent 4" w:uiPriority="50"/>
+    <w:lsdException w:name="Grid Table 6 Colorful Accent 4" w:uiPriority="51"/>
+    <w:lsdException w:name="Grid Table 7 Colorful Accent 4" w:uiPriority="52"/>
+    <w:lsdException w:name="Grid Table 1 Light Accent 5" w:uiPriority="46"/>
+    <w:lsdException w:name="Grid Table 2 Accent 5" w:uiPriority="47"/>
+    <w:lsdException w:name="Grid Table 3 Accent 5" w:uiPriority="48"/>
+    <w:lsdException w:name="Grid Table 4 Accent 5" w:uiPriority="49"/>
+    <w:lsdException w:name="Grid Table 5 Dark Accent 5" w:uiPriority="50"/>
+    <w:lsdException w:name="Grid Table 6 Colorful Accent 5" w:uiPriority="51"/>
+    <w:lsdException w:name="Grid Table 7 Colorful Accent 5" w:uiPriority="52"/>
+    <w:lsdException w:name="Grid Table 1 Light Accent 6" w:uiPriority="46"/>
+    <w:lsdException w:name="Grid Table 2 Accent 6" w:uiPriority="47"/>
+    <w:lsdException w:name="Grid Table 3 Accent 6" w:uiPriority="48"/>
+    <w:lsdException w:name="Grid Table 4 Accent 6" w:uiPriority="49"/>
+    <w:lsdException w:name="Grid Table 5 Dark Accent 6" w:uiPriority="50"/>
+    <w:lsdException w:name="Grid Table 6 Colorful Accent 6" w:uiPriority="51"/>
+    <w:lsdException w:name="Grid Table 7 Colorful Accent 6" w:uiPriority="52"/>
+    <w:lsdException w:name="List Table 1 Light" w:uiPriority="46"/>
+    <w:lsdException w:name="List Table 2" w:uiPriority="47"/>
+    <w:lsdException w:name="List Table 3" w:uiPriority="48"/>
+    <w:lsdException w:name="List Table 4" w:uiPriority="49"/>
+    <w:lsdException w:name="List Table 5 Dark" w:uiPriority="50"/>
+    <w:lsdException w:name="List Table 6 Colorful" w:uiPriority="51"/>
+    <w:lsdException w:name="List Table 7 Colorful" w:uiPriority="52"/>
+    <w:lsdException w:name="List Table 1 Light Accent 1" w:uiPriority="46"/>
+    <w:lsdException w:name="List Table 2 Accent 1" w:uiPriority="47"/>
+    <w:lsdException w:name="List Table 3 Accent 1" w:uiPriority="48"/>
+    <w:lsdException w:name="List Table 4 Accent 1" w:uiPriority="49"/>
+    <w:lsdException w:name="List Table 5 Dark Accent 1" w:uiPriority="50"/>
+    <w:lsdException w:name="List Table 6 Colorful Accent 1" w:uiPriority="51"/>
+    <w:lsdException w:name="List Table 7 Colorful Accent 1" w:uiPriority="52"/>
+    <w:lsdException w:name="List Table 1 Light Accent 2" w:uiPriority="46"/>
+    <w:lsdException w:name="List Table 2 Accent 2" w:uiPriority="47"/>
+    <w:lsdException w:name="List Table 3 Accent 2" w:uiPriority="48"/>
+    <w:lsdException w:name="List Table 4 Accent 2" w:uiPriority="49"/>
+    <w:lsdException w:name="List Table 5 Dark Accent 2" w:uiPriority="50"/>
+    <w:lsdException w:name="List Table 6 Colorful Accent 2" w:uiPriority="51"/>
+    <w:lsdException w:name="List Table 7 Colorful Accent 2" w:uiPriority="52"/>
+    <w:lsdException w:name="List Table 1 Light Accent 3" w:uiPriority="46"/>
+    <w:lsdException w:name="List Table 2 Accent 3" w:uiPriority="47"/>
+    <w:lsdException w:name="List Table 3 Accent 3" w:uiPriority="48"/>
+    <w:lsdException w:name="List Table 4 Accent 3" w:uiPriority="49"/>
+    <w:lsdException w:name="List Table 5 Dark Accent 3" w:uiPriority="50"/>
+    <w:lsdException w:name="List Table 6 Colorful Accent 3" w:uiPriority="51"/>
+    <w:lsdException w:name="List Table 7 Colorful Accent 3" w:uiPriority="52"/>
+    <w:lsdException w:name="List Table 1 Light Accent 4" w:uiPriority="46"/>
+    <w:lsdException w:name="List Table 2 Accent 4" w:uiPriority="47"/>
+    <w:lsdException w:name="List Table 3 Accent 4" w:uiPriority="48"/>
+    <w:lsdException w:name="List Table 4 Accent 4" w:uiPriority="49"/>
+    <w:lsdException w:name="List Table 5 Dark Accent 4" w:uiPriority="50"/>
+    <w:lsdException w:name="List Table 6 Colorful Accent 4" w:uiPriority="51"/>
+    <w:lsdException w:name="List Table 7 Colorful Accent 4" w:uiPriority="52"/>
+    <w:lsdException w:name="List Table 1 Light Accent 5" w:uiPriority="46"/>
+    <w:lsdException w:name="List Table 2 Accent 5" w:uiPriority="47"/>
+    <w:lsdException w:name="List Table 3 Accent 5" w:uiPriority="48"/>
+    <w:lsdException w:name="List Table 4 Accent 5" w:uiPriority="49"/>
+    <w:lsdException w:name="List Table 5 Dark Accent 5" w:uiPriority="50"/>
+    <w:lsdException w:name="List Table 6 Colorful Accent 5" w:uiPriority="51"/>
+    <w:lsdException w:name="List Table 7 Colorful Accent 5" w:uiPriority="52"/>
+    <w:lsdException w:name="List Table 1 Light Accent 6" w:uiPriority="46"/>
+    <w:lsdException w:name="List Table 2 Accent 6" w:uiPriority="47"/>
+    <w:lsdException w:name="List Table 3 Accent 6" w:uiPriority="48"/>
+    <w:lsdException w:name="List Table 4 Accent 6" w:uiPriority="49"/>
+    <w:lsdException w:name="List Table 5 Dark Accent 6" w:uiPriority="50"/>
+    <w:lsdException w:name="List Table 6 Colorful Accent 6" w:uiPriority="51"/>
+    <w:lsdException w:name="List Table 7 Colorful Accent 6" w:uiPriority="52"/>
+    <w:lsdException w:name="Mention" w:semiHidden="1" w:unhideWhenUsed="1"/>
+    <w:lsdException w:name="Smart Hyperlink" w:semiHidden="1" w:unhideWhenUsed="1"/>
+    <w:lsdException w:name="Hashtag" w:semiHidden="1" w:unhideWhenUsed="1"/>
+    <w:lsdException w:name="Unresolved Mention" w:semiHidden="1" w:unhideWhenUsed="1"/>
+    <w:lsdException w:name="Smart Link" w:semiHidden="1" w:unhideWhenUsed="1"/>
   </w:latentStyles>
   <w:style w:type="paragraph" w:default="1" w:styleId="Normal">
     <w:name w:val="Normal"/>
@@ -2272,13 +2071,22 @@
   <a:extraClrSchemeLst/>
   <a:extLst>
     <a:ext uri="{05A4C25C-085E-4340-85A3-A5531E510DB2}">
-      <thm15:themeFamily xmlns:thm15="http://schemas.microsoft.com/office/thememl/2012/main" xmlns="" name="Office Theme" id="{62F939B6-93AF-4DB8-9C6B-D6C7DFDC589F}" vid="{4A3C46E8-61CC-4603-A589-7422A47A8E4A}"/>
+      <thm15:themeFamily xmlns:thm15="http://schemas.microsoft.com/office/thememl/2012/main" name="Office Theme" id="{62F939B6-93AF-4DB8-9C6B-D6C7DFDC589F}" vid="{4A3C46E8-61CC-4603-A589-7422A47A8E4A}"/>
     </a:ext>
   </a:extLst>
 </a:theme>
 </file>
 
 <file path=customXml/item1.xml><?xml version="1.0" encoding="utf-8"?>
+<?mso-contentType ?>
+<FormTemplates xmlns="http://schemas.microsoft.com/sharepoint/v3/contenttype/forms">
+  <Display>DocumentLibraryForm</Display>
+  <Edit>DocumentLibraryForm</Edit>
+  <New>DocumentLibraryForm</New>
+</FormTemplates>
+</file>
+
+<file path=customXml/item2.xml><?xml version="1.0" encoding="utf-8"?>
 <ct:contentTypeSchema xmlns:ct="http://schemas.microsoft.com/office/2006/metadata/contentType" xmlns:ma="http://schemas.microsoft.com/office/2006/metadata/properties/metaAttributes" ct:_="" ma:_="" ma:contentTypeName="Document" ma:contentTypeID="0x010100BD6B7AE05836784DB9DDF79838E135B0" ma:contentTypeVersion="10" ma:contentTypeDescription="Create a new document." ma:contentTypeScope="" ma:versionID="ff314018d46140155d1b7bde425b75ec">
   <xsd:schema xmlns:xsd="http://www.w3.org/2001/XMLSchema" xmlns:xs="http://www.w3.org/2001/XMLSchema" xmlns:p="http://schemas.microsoft.com/office/2006/metadata/properties" xmlns:ns2="1977bc59-59cf-46de-bb10-abef6dc3255c" targetNamespace="http://schemas.microsoft.com/office/2006/metadata/properties" ma:root="true" ma:fieldsID="29011b0149ddc8667657a68ee5da2a6d" ns2:_="">
     <xsd:import namespace="1977bc59-59cf-46de-bb10-abef6dc3255c"/>
@@ -2462,15 +2270,6 @@
 </ct:contentTypeSchema>
 </file>
 
-<file path=customXml/item2.xml><?xml version="1.0" encoding="utf-8"?>
-<?mso-contentType ?>
-<FormTemplates xmlns="http://schemas.microsoft.com/sharepoint/v3/contenttype/forms">
-  <Display>DocumentLibraryForm</Display>
-  <Edit>DocumentLibraryForm</Edit>
-  <New>DocumentLibraryForm</New>
-</FormTemplates>
-</file>
-
 <file path=customXml/item3.xml><?xml version="1.0" encoding="utf-8"?>
 <p:properties xmlns:p="http://schemas.microsoft.com/office/2006/metadata/properties" xmlns:xsi="http://www.w3.org/2001/XMLSchema-instance" xmlns:pc="http://schemas.microsoft.com/office/infopath/2007/PartnerControls">
   <documentManagement/>
@@ -2478,13 +2277,36 @@
 </file>
 
 <file path=customXml/itemProps1.xml><?xml version="1.0" encoding="utf-8"?>
-<ds:datastoreItem xmlns:ds="http://schemas.openxmlformats.org/officeDocument/2006/customXml" ds:itemID="{E1FEEDBC-8331-46FC-B15E-8FF9A99ABD96}"/>
+<ds:datastoreItem xmlns:ds="http://schemas.openxmlformats.org/officeDocument/2006/customXml" ds:itemID="{7409404C-6EE4-4146-91E1-B7B6CD4D5733}">
+  <ds:schemaRefs>
+    <ds:schemaRef ds:uri="http://schemas.microsoft.com/sharepoint/v3/contenttype/forms"/>
+  </ds:schemaRefs>
+</ds:datastoreItem>
 </file>
 
 <file path=customXml/itemProps2.xml><?xml version="1.0" encoding="utf-8"?>
-<ds:datastoreItem xmlns:ds="http://schemas.openxmlformats.org/officeDocument/2006/customXml" ds:itemID="{7409404C-6EE4-4146-91E1-B7B6CD4D5733}"/>
+<ds:datastoreItem xmlns:ds="http://schemas.openxmlformats.org/officeDocument/2006/customXml" ds:itemID="{E1FEEDBC-8331-46FC-B15E-8FF9A99ABD96}">
+  <ds:schemaRefs>
+    <ds:schemaRef ds:uri="http://schemas.microsoft.com/office/2006/metadata/contentType"/>
+    <ds:schemaRef ds:uri="http://schemas.microsoft.com/office/2006/metadata/properties/metaAttributes"/>
+    <ds:schemaRef ds:uri="http://www.w3.org/2001/XMLSchema"/>
+    <ds:schemaRef ds:uri="http://schemas.microsoft.com/office/2006/metadata/properties"/>
+    <ds:schemaRef ds:uri="1977bc59-59cf-46de-bb10-abef6dc3255c"/>
+    <ds:schemaRef ds:uri="http://schemas.microsoft.com/office/2006/documentManagement/types"/>
+    <ds:schemaRef ds:uri="http://schemas.microsoft.com/office/infopath/2007/PartnerControls"/>
+    <ds:schemaRef ds:uri="http://schemas.openxmlformats.org/package/2006/metadata/core-properties"/>
+    <ds:schemaRef ds:uri="http://purl.org/dc/elements/1.1/"/>
+    <ds:schemaRef ds:uri="http://purl.org/dc/terms/"/>
+    <ds:schemaRef ds:uri="http://schemas.microsoft.com/internal/obd"/>
+  </ds:schemaRefs>
+</ds:datastoreItem>
 </file>
 
 <file path=customXml/itemProps3.xml><?xml version="1.0" encoding="utf-8"?>
-<ds:datastoreItem xmlns:ds="http://schemas.openxmlformats.org/officeDocument/2006/customXml" ds:itemID="{6B181B85-4F2B-4BD9-805F-C40AF50CABA2}"/>
+<ds:datastoreItem xmlns:ds="http://schemas.openxmlformats.org/officeDocument/2006/customXml" ds:itemID="{6B181B85-4F2B-4BD9-805F-C40AF50CABA2}">
+  <ds:schemaRefs>
+    <ds:schemaRef ds:uri="http://schemas.microsoft.com/office/2006/metadata/properties"/>
+    <ds:schemaRef ds:uri="http://schemas.microsoft.com/office/infopath/2007/PartnerControls"/>
+  </ds:schemaRefs>
+</ds:datastoreItem>
 </file>
</xml_diff>